<commit_message>
Update changes in BTLT05_TKLogic.docx Editor: JML
</commit_message>
<xml_diff>
--- a/Phương Thảo - 0912430/Tuan 10/BTLT05_TKLogic.docx
+++ b/Phương Thảo - 0912430/Tuan 10/BTLT05_TKLogic.docx
@@ -3,6 +3,8 @@
 <w:document xmlns:wpc="http://schemas.microsoft.com/office/word/2010/wordprocessingCanvas" xmlns:mc="http://schemas.openxmlformats.org/markup-compatibility/2006" xmlns:o="urn:schemas-microsoft-com:office:office" xmlns:r="http://schemas.openxmlformats.org/officeDocument/2006/relationships" xmlns:m="http://schemas.openxmlformats.org/officeDocument/2006/math" xmlns:v="urn:schemas-microsoft-com:vml" xmlns:wp14="http://schemas.microsoft.com/office/word/2010/wordprocessingDrawing" xmlns:wp="http://schemas.openxmlformats.org/drawingml/2006/wordprocessingDrawing" xmlns:w10="urn:schemas-microsoft-com:office:word" xmlns:w="http://schemas.openxmlformats.org/wordprocessingml/2006/main" xmlns:w14="http://schemas.microsoft.com/office/word/2010/wordml" xmlns:wpg="http://schemas.microsoft.com/office/word/2010/wordprocessingGroup" xmlns:wpi="http://schemas.microsoft.com/office/word/2010/wordprocessingInk" xmlns:wne="http://schemas.microsoft.com/office/word/2006/wordml" xmlns:wps="http://schemas.microsoft.com/office/word/2010/wordprocessingShape" mc:Ignorable="w14 wp14">
   <w:body>
     <w:p>
+      <w:bookmarkStart w:id="0" w:name="_GoBack"/>
+      <w:bookmarkEnd w:id="0"/>
       <w:r>
         <w:t>Bài tập 2</w:t>
       </w:r>
@@ -22,9 +24,21 @@
     <w:p>
       <w:pPr>
         <w:ind w:left="360"/>
-      </w:pPr>
-      <w:r>
-        <w:t>B1: Chuyển các nút thành các quan hệ Qi</w:t>
+        <w:rPr>
+          <w:i/>
+        </w:rPr>
+      </w:pPr>
+      <w:r>
+        <w:rPr>
+          <w:b/>
+        </w:rPr>
+        <w:t xml:space="preserve">B1: </w:t>
+      </w:r>
+      <w:r>
+        <w:rPr>
+          <w:i/>
+        </w:rPr>
+        <w:t>Chuyển các nút thành các quan hệ Qi</w:t>
       </w:r>
     </w:p>
     <w:p>
@@ -145,9 +159,21 @@
     <w:p>
       <w:pPr>
         <w:ind w:left="360"/>
-      </w:pPr>
-      <w:r>
-        <w:t>B2: Chuyển các cung thành các quan hệ Qij</w:t>
+        <w:rPr>
+          <w:i/>
+        </w:rPr>
+      </w:pPr>
+      <w:r>
+        <w:rPr>
+          <w:b/>
+        </w:rPr>
+        <w:t xml:space="preserve">B2: </w:t>
+      </w:r>
+      <w:r>
+        <w:rPr>
+          <w:i/>
+        </w:rPr>
+        <w:t>Chuyển các cung thành các quan hệ Qij</w:t>
       </w:r>
     </w:p>
     <w:p>
@@ -292,7 +318,25 @@
         <w:ind w:left="360"/>
       </w:pPr>
       <w:r>
-        <w:t xml:space="preserve">B2: Gọi </w:t>
+        <w:rPr>
+          <w:b/>
+        </w:rPr>
+        <w:t>B</w:t>
+      </w:r>
+      <w:r>
+        <w:rPr>
+          <w:b/>
+        </w:rPr>
+        <w:t>3</w:t>
+      </w:r>
+      <w:r>
+        <w:rPr>
+          <w:b/>
+        </w:rPr>
+        <w:t xml:space="preserve">: </w:t>
+      </w:r>
+      <w:r>
+        <w:t xml:space="preserve">Gọi </w:t>
       </w:r>
       <m:oMath>
         <m:sSup>
@@ -404,7 +448,19 @@
         <w:ind w:left="360"/>
       </w:pPr>
       <w:r>
-        <w:t xml:space="preserve">B3: Gộp các quan hệ có cùng khóa ta có </w:t>
+        <w:rPr>
+          <w:b/>
+        </w:rPr>
+        <w:t>B</w:t>
+      </w:r>
+      <w:r>
+        <w:rPr>
+          <w:b/>
+        </w:rPr>
+        <w:t>4</w:t>
+      </w:r>
+      <w:r>
+        <w:t xml:space="preserve">: Gộp các quan hệ có cùng khóa ta có </w:t>
       </w:r>
       <w:r>
         <w:t>lược đồ cơ sở dữ liệu sau khi chuyển từ đồ thị quan hệ</w:t>
@@ -1300,7 +1356,44 @@
         <w:ind w:left="360"/>
       </w:pPr>
       <w:r>
-        <w:t>Lược đồ đã đạt dạng chuẩn BCK</w:t>
+        <w:t>Lược đồ</w:t>
+      </w:r>
+      <w:r>
+        <w:t xml:space="preserve"> </w:t>
+      </w:r>
+      <m:oMath>
+        <m:sSup>
+          <m:sSupPr>
+            <m:ctrlPr>
+              <w:rPr>
+                <w:rFonts w:ascii="Cambria Math" w:hAnsi="Cambria Math"/>
+                <w:i/>
+              </w:rPr>
+            </m:ctrlPr>
+          </m:sSupPr>
+          <m:e>
+            <m:r>
+              <w:rPr>
+                <w:rFonts w:ascii="Cambria Math" w:hAnsi="Cambria Math"/>
+              </w:rPr>
+              <m:t>p</m:t>
+            </m:r>
+          </m:e>
+          <m:sup>
+            <m:r>
+              <w:rPr>
+                <w:rFonts w:ascii="Cambria Math" w:hAnsi="Cambria Math"/>
+              </w:rPr>
+              <m:t>-1</m:t>
+            </m:r>
+          </m:sup>
+        </m:sSup>
+      </m:oMath>
+      <w:r>
+        <w:t xml:space="preserve"> </w:t>
+      </w:r>
+      <w:r>
+        <w:t xml:space="preserve"> đã đạt dạng chuẩn BCK</w:t>
       </w:r>
     </w:p>
     <w:p>
@@ -1326,8 +1419,6 @@
       <w:r>
         <w:t xml:space="preserve">Không có do không cải tiến lược đồ </w:t>
       </w:r>
-      <w:bookmarkStart w:id="0" w:name="_GoBack"/>
-      <w:bookmarkEnd w:id="0"/>
     </w:p>
     <w:p>
       <w:pPr>

</xml_diff>

<commit_message>
Add btap 3, update changes in btap 2 of BTLT05_TKLogic.docx Editor: JML
</commit_message>
<xml_diff>
--- a/Phương Thảo - 0912430/Tuan 10/BTLT05_TKLogic.docx
+++ b/Phương Thảo - 0912430/Tuan 10/BTLT05_TKLogic.docx
@@ -6,11 +6,17 @@
       <w:pPr>
         <w:rPr>
           <w:rFonts w:cs="Times New Roman"/>
-        </w:rPr>
-      </w:pPr>
-      <w:r>
-        <w:rPr>
-          <w:rFonts w:cs="Times New Roman"/>
+          <w:b/>
+          <w:sz w:val="28"/>
+          <w:szCs w:val="28"/>
+        </w:rPr>
+      </w:pPr>
+      <w:r>
+        <w:rPr>
+          <w:rFonts w:cs="Times New Roman"/>
+          <w:b/>
+          <w:sz w:val="28"/>
+          <w:szCs w:val="28"/>
         </w:rPr>
         <w:t>Bài tập 2</w:t>
       </w:r>
@@ -45,15 +51,9 @@
         <w:rPr>
           <w:rFonts w:cs="Times New Roman"/>
           <w:b/>
-        </w:rPr>
-        <w:t xml:space="preserve">B1: </w:t>
-      </w:r>
-      <w:r>
-        <w:rPr>
-          <w:rFonts w:cs="Times New Roman"/>
           <w:i/>
         </w:rPr>
-        <w:t>Chuyển các nút thành các quan hệ Qi</w:t>
+        <w:t>B1: Chuyển các nút thành các quan hệ Qi</w:t>
       </w:r>
     </w:p>
     <w:p>
@@ -208,8 +208,6 @@
         </w:rPr>
         <w:t xml:space="preserve"> Z}</w:t>
       </w:r>
-      <w:bookmarkStart w:id="0" w:name="_GoBack"/>
-      <w:bookmarkEnd w:id="0"/>
     </w:p>
     <w:p>
       <w:pPr>
@@ -257,22 +255,15 @@
         <w:ind w:left="360"/>
         <w:rPr>
           <w:rFonts w:cs="Times New Roman"/>
-          <w:i/>
-        </w:rPr>
-      </w:pPr>
-      <w:r>
-        <w:rPr>
-          <w:rFonts w:cs="Times New Roman"/>
           <w:b/>
         </w:rPr>
-        <w:t xml:space="preserve">B2: </w:t>
-      </w:r>
-      <w:r>
-        <w:rPr>
-          <w:rFonts w:cs="Times New Roman"/>
-          <w:i/>
-        </w:rPr>
-        <w:t>Chuyển các cung thành các quan hệ Qij</w:t>
+      </w:pPr>
+      <w:r>
+        <w:rPr>
+          <w:rFonts w:cs="Times New Roman"/>
+          <w:b/>
+        </w:rPr>
+        <w:t>B2: Chuyển các cung thành các quan hệ Qij</w:t>
       </w:r>
     </w:p>
     <w:p>
@@ -607,7 +598,13 @@
                 <w:rPr>
                   <w:rFonts w:ascii="Cambria Math" w:hAnsi="Cambria Math" w:cs="Times New Roman"/>
                 </w:rPr>
-                <m:t>-1</m:t>
+                <m:t>-</m:t>
+              </m:r>
+              <m:r>
+                <w:rPr>
+                  <w:rFonts w:ascii="Cambria Math" w:hAnsi="Cambria Math" w:cs="Times New Roman"/>
+                </w:rPr>
+                <m:t>1</m:t>
               </m:r>
             </m:sup>
           </m:sSup>
@@ -633,7 +630,13 @@
                 <w:rPr>
                   <w:rFonts w:ascii="Cambria Math" w:hAnsi="Cambria Math" w:cs="Times New Roman"/>
                 </w:rPr>
-                <m:t xml:space="preserve">Qi </m:t>
+                <m:t>Qi</m:t>
+              </m:r>
+              <m:r>
+                <w:rPr>
+                  <w:rFonts w:ascii="Cambria Math" w:hAnsi="Cambria Math" w:cs="Times New Roman"/>
+                </w:rPr>
+                <m:t xml:space="preserve"> </m:t>
               </m:r>
             </m:e>
           </m:d>
@@ -641,7 +644,19 @@
             <w:rPr>
               <w:rFonts w:ascii="Cambria Math" w:hAnsi="Cambria Math" w:cs="Times New Roman"/>
             </w:rPr>
-            <m:t>∪{ Qij}</m:t>
+            <m:t xml:space="preserve">∪{ </m:t>
+          </m:r>
+          <m:r>
+            <w:rPr>
+              <w:rFonts w:ascii="Cambria Math" w:hAnsi="Cambria Math" w:cs="Times New Roman"/>
+            </w:rPr>
+            <m:t>Qij</m:t>
+          </m:r>
+          <m:r>
+            <w:rPr>
+              <w:rFonts w:ascii="Cambria Math" w:hAnsi="Cambria Math" w:cs="Times New Roman"/>
+            </w:rPr>
+            <m:t>}</m:t>
           </m:r>
         </m:oMath>
       </m:oMathPara>
@@ -710,7 +725,13 @@
               <w:rPr>
                 <w:rFonts w:ascii="Cambria Math" w:hAnsi="Cambria Math" w:cs="Times New Roman"/>
               </w:rPr>
-              <m:t>-1</m:t>
+              <m:t>-</m:t>
+            </m:r>
+            <m:r>
+              <w:rPr>
+                <w:rFonts w:ascii="Cambria Math" w:hAnsi="Cambria Math" w:cs="Times New Roman"/>
+              </w:rPr>
+              <m:t>1</m:t>
             </m:r>
           </m:sup>
         </m:sSup>
@@ -1022,7 +1043,6 @@
         <w:rPr>
           <w:rFonts w:cs="Times New Roman"/>
         </w:rPr>
-        <w:lastRenderedPageBreak/>
         <w:t>Đánh giá chất lượng lược đồ qua tiêu chuẩn dạng chuẩn:</w:t>
       </w:r>
     </w:p>
@@ -1069,6 +1089,7 @@
               <w:rPr>
                 <w:rFonts w:cs="Times New Roman"/>
               </w:rPr>
+              <w:lastRenderedPageBreak/>
               <w:t>STT</w:t>
             </w:r>
           </w:p>
@@ -2559,14 +2580,20 @@
       <w:pPr>
         <w:ind w:left="360"/>
         <w:rPr>
+          <w:b/>
           <w:i/>
         </w:rPr>
       </w:pPr>
       <w:r>
+        <w:rPr>
+          <w:b/>
+          <w:i/>
+        </w:rPr>
         <w:t xml:space="preserve">B1: </w:t>
       </w:r>
       <w:r>
         <w:rPr>
+          <w:b/>
           <w:i/>
         </w:rPr>
         <w:t xml:space="preserve">Biến p thành phân rã đồng nhất </w:t>
@@ -2621,1031 +2648,19 @@
       </w:pPr>
       <w:proofErr w:type="gramStart"/>
       <w:r>
+        <w:lastRenderedPageBreak/>
         <w:t>Với mỗi quan hệ Qi, ta được các nút tương ứng là Ni.</w:t>
       </w:r>
       <w:proofErr w:type="gramEnd"/>
       <w:r>
         <w:t xml:space="preserve"> Ở đây tồn tại 4 nút</w:t>
       </w:r>
-    </w:p>
-    <w:p>
-      <w:pPr>
-        <w:ind w:left="360"/>
-        <w:rPr>
-          <w:b/>
-          <w:i/>
-        </w:rPr>
-      </w:pPr>
-      <w:r>
-        <w:rPr>
-          <w:b/>
-          <w:i/>
-        </w:rPr>
-        <w:t>B3: Tạo nút bản lề và quan hệ nút bản lề:</w:t>
-      </w:r>
-    </w:p>
-    <w:p>
-      <w:pPr>
-        <w:ind w:left="720"/>
-      </w:pPr>
-      <w:r>
-        <w:t xml:space="preserve">Ta xét từng cặp quan hệ mà </w:t>
-      </w:r>
-      <m:oMath>
-        <m:sSup>
-          <m:sSupPr>
-            <m:ctrlPr>
-              <w:rPr>
-                <w:rFonts w:ascii="Cambria Math" w:hAnsi="Cambria Math"/>
-                <w:i/>
-              </w:rPr>
-            </m:ctrlPr>
-          </m:sSupPr>
-          <m:e>
-            <m:r>
-              <w:rPr>
-                <w:rFonts w:ascii="Cambria Math" w:hAnsi="Cambria Math"/>
-              </w:rPr>
-              <m:t>Qi</m:t>
-            </m:r>
-          </m:e>
-          <m:sup>
-            <m:r>
-              <w:rPr>
-                <w:rFonts w:ascii="Cambria Math" w:hAnsi="Cambria Math"/>
-              </w:rPr>
-              <m:t>+</m:t>
-            </m:r>
-          </m:sup>
-        </m:sSup>
-        <m:r>
-          <w:rPr>
-            <w:rFonts w:ascii="Cambria Math" w:hAnsi="Cambria Math"/>
-          </w:rPr>
-          <m:t xml:space="preserve"> ∩ </m:t>
-        </m:r>
-        <m:sSup>
-          <m:sSupPr>
-            <m:ctrlPr>
-              <w:rPr>
-                <w:rFonts w:ascii="Cambria Math" w:hAnsi="Cambria Math"/>
-                <w:i/>
-              </w:rPr>
-            </m:ctrlPr>
-          </m:sSupPr>
-          <m:e>
-            <m:r>
-              <w:rPr>
-                <w:rFonts w:ascii="Cambria Math" w:hAnsi="Cambria Math"/>
-              </w:rPr>
-              <m:t>Qj</m:t>
-            </m:r>
-          </m:e>
-          <m:sup>
-            <m:r>
-              <w:rPr>
-                <w:rFonts w:ascii="Cambria Math" w:hAnsi="Cambria Math"/>
-              </w:rPr>
-              <m:t>+</m:t>
-            </m:r>
-          </m:sup>
-        </m:sSup>
-        <m:r>
-          <w:rPr>
-            <w:rFonts w:ascii="Cambria Math" w:hAnsi="Cambria Math"/>
-          </w:rPr>
-          <m:t xml:space="preserve">≠ ∅ </m:t>
-        </m:r>
-      </m:oMath>
-    </w:p>
-    <w:p>
-      <w:pPr>
-        <w:pStyle w:val="ListParagraph"/>
-        <w:numPr>
-          <w:ilvl w:val="1"/>
-          <w:numId w:val="8"/>
-        </w:numPr>
-      </w:pPr>
-      <w:r>
-        <w:t>Q1 và Q2: BE, khóa của Q2</w:t>
-      </w:r>
-    </w:p>
-    <w:p>
-      <w:pPr>
-        <w:pStyle w:val="ListParagraph"/>
-        <w:numPr>
-          <w:ilvl w:val="1"/>
-          <w:numId w:val="8"/>
-        </w:numPr>
-      </w:pPr>
-      <w:r>
-        <w:t>Q1 và Q4: B</w:t>
-      </w:r>
-      <w:r>
-        <w:t xml:space="preserve">, khóa B , </w:t>
-      </w:r>
-      <w:r>
-        <w:t>không là khóa của bất kỳ quan hệ</w:t>
-      </w:r>
-      <w:r>
-        <w:t xml:space="preserve"> nào</w:t>
-      </w:r>
-    </w:p>
-    <w:p>
-      <w:pPr>
-        <w:pStyle w:val="ListParagraph"/>
-        <w:numPr>
-          <w:ilvl w:val="2"/>
-          <w:numId w:val="9"/>
-        </w:numPr>
-      </w:pPr>
-      <w:r>
-        <w:t>Tạo nút bản lề Nbl tương ứng quan hệ Qbl ={ B}</w:t>
-      </w:r>
-    </w:p>
-    <w:p>
-      <w:pPr>
-        <w:pStyle w:val="ListParagraph"/>
-        <w:numPr>
-          <w:ilvl w:val="2"/>
-          <w:numId w:val="9"/>
-        </w:numPr>
-      </w:pPr>
-      <m:oMath>
-        <m:sSup>
-          <m:sSupPr>
-            <m:ctrlPr>
-              <w:rPr>
-                <w:rFonts w:ascii="Cambria Math" w:hAnsi="Cambria Math"/>
-                <w:i/>
-              </w:rPr>
-            </m:ctrlPr>
-          </m:sSupPr>
-          <m:e>
-            <m:r>
-              <w:rPr>
-                <w:rFonts w:ascii="Cambria Math" w:hAnsi="Cambria Math"/>
-              </w:rPr>
-              <m:t>Q14</m:t>
-            </m:r>
-          </m:e>
-          <m:sup>
-            <m:r>
-              <w:rPr>
-                <w:rFonts w:ascii="Cambria Math" w:hAnsi="Cambria Math"/>
-              </w:rPr>
-              <m:t>+</m:t>
-            </m:r>
-          </m:sup>
-        </m:sSup>
-        <m:r>
-          <w:rPr>
-            <w:rFonts w:ascii="Cambria Math" w:hAnsi="Cambria Math"/>
-          </w:rPr>
-          <m:t>=Q1</m:t>
-        </m:r>
-        <m:sSup>
-          <m:sSupPr>
-            <m:ctrlPr>
-              <w:rPr>
-                <w:rFonts w:ascii="Cambria Math" w:hAnsi="Cambria Math"/>
-                <w:i/>
-              </w:rPr>
-            </m:ctrlPr>
-          </m:sSupPr>
-          <m:e>
-            <m:r>
-              <w:rPr>
-                <w:rFonts w:ascii="Cambria Math" w:hAnsi="Cambria Math"/>
-              </w:rPr>
-              <m:t>4</m:t>
-            </m:r>
-          </m:e>
-          <m:sup>
-            <m:r>
-              <w:rPr>
-                <w:rFonts w:ascii="Cambria Math" w:hAnsi="Cambria Math"/>
-              </w:rPr>
-              <m:t>+</m:t>
-            </m:r>
-          </m:sup>
-        </m:sSup>
-        <m:r>
-          <w:rPr>
-            <w:rFonts w:ascii="Cambria Math" w:hAnsi="Cambria Math"/>
-          </w:rPr>
-          <m:t>-KQ1</m:t>
-        </m:r>
-        <m:sSup>
-          <m:sSupPr>
-            <m:ctrlPr>
-              <w:rPr>
-                <w:rFonts w:ascii="Cambria Math" w:hAnsi="Cambria Math"/>
-                <w:i/>
-              </w:rPr>
-            </m:ctrlPr>
-          </m:sSupPr>
-          <m:e>
-            <m:r>
-              <w:rPr>
-                <w:rFonts w:ascii="Cambria Math" w:hAnsi="Cambria Math"/>
-              </w:rPr>
-              <m:t>4</m:t>
-            </m:r>
-          </m:e>
-          <m:sup>
-            <m:r>
-              <w:rPr>
-                <w:rFonts w:ascii="Cambria Math" w:hAnsi="Cambria Math"/>
-              </w:rPr>
-              <m:t>+</m:t>
-            </m:r>
-          </m:sup>
-        </m:sSup>
-        <m:r>
-          <w:rPr>
-            <w:rFonts w:ascii="Cambria Math" w:hAnsi="Cambria Math"/>
-          </w:rPr>
-          <m:t>= ∅</m:t>
-        </m:r>
-      </m:oMath>
-    </w:p>
-    <w:p>
-      <w:pPr>
-        <w:pStyle w:val="ListParagraph"/>
-        <w:numPr>
-          <w:ilvl w:val="1"/>
-          <w:numId w:val="8"/>
-        </w:numPr>
-      </w:pPr>
-      <w:r>
-        <w:t>Q2 và Q3: C, khóa C của Q3</w:t>
-      </w:r>
-    </w:p>
-    <w:p>
-      <w:pPr>
-        <w:pStyle w:val="ListParagraph"/>
-        <w:numPr>
-          <w:ilvl w:val="1"/>
-          <w:numId w:val="8"/>
-        </w:numPr>
-      </w:pPr>
-      <w:r>
-        <w:t>Q2 và Q4:  BC, khóa BC của Q4</w:t>
-      </w:r>
-    </w:p>
-    <w:p>
-      <w:pPr>
-        <w:pStyle w:val="ListParagraph"/>
-        <w:numPr>
-          <w:ilvl w:val="1"/>
-          <w:numId w:val="8"/>
-        </w:numPr>
-      </w:pPr>
-      <w:r>
-        <w:t>Q3 và Q4: C, khóa C của Q3</w:t>
-      </w:r>
-    </w:p>
-    <w:p>
-      <w:pPr>
-        <w:ind w:left="360"/>
-        <w:rPr>
-          <w:b/>
-          <w:i/>
-        </w:rPr>
-      </w:pPr>
-      <w:r>
-        <w:rPr>
-          <w:b/>
-          <w:i/>
-        </w:rPr>
-        <w:t>B4: Tạo cung</w:t>
-      </w:r>
-    </w:p>
-    <w:p>
-      <w:pPr>
-        <w:ind w:left="360"/>
-        <w:rPr>
-          <w:b/>
-        </w:rPr>
-      </w:pPr>
-      <w:r>
-        <w:rPr>
-          <w:b/>
-        </w:rPr>
-        <w:t xml:space="preserve">4.1 </w:t>
-      </w:r>
-    </w:p>
-    <w:tbl>
-      <w:tblPr>
-        <w:tblStyle w:val="TableGrid"/>
-        <w:tblW w:w="0" w:type="auto"/>
-        <w:tblInd w:w="360" w:type="dxa"/>
-        <w:tblLook w:val="04A0" w:firstRow="1" w:lastRow="0" w:firstColumn="1" w:lastColumn="0" w:noHBand="0" w:noVBand="1"/>
-      </w:tblPr>
-      <w:tblGrid>
-        <w:gridCol w:w="1385"/>
-        <w:gridCol w:w="1488"/>
-        <w:gridCol w:w="1534"/>
-        <w:gridCol w:w="1537"/>
-        <w:gridCol w:w="1853"/>
-        <w:gridCol w:w="1419"/>
-      </w:tblGrid>
-      <w:tr>
-        <w:tc>
-          <w:tcPr>
-            <w:tcW w:w="1596" w:type="dxa"/>
-          </w:tcPr>
-          <w:p/>
-        </w:tc>
-        <w:tc>
-          <w:tcPr>
-            <w:tcW w:w="1596" w:type="dxa"/>
-          </w:tcPr>
-          <w:p>
-            <w:r>
-              <w:t>PTH(Qi)</w:t>
-            </w:r>
-          </w:p>
-        </w:tc>
-        <w:tc>
-          <w:tcPr>
-            <w:tcW w:w="1596" w:type="dxa"/>
-          </w:tcPr>
-          <w:p>
-            <w:r>
-              <w:t>PTH_Thừa (Qi)</w:t>
-            </w:r>
-          </w:p>
-        </w:tc>
-        <w:tc>
-          <w:tcPr>
-            <w:tcW w:w="1596" w:type="dxa"/>
-          </w:tcPr>
-          <w:p>
-            <w:r>
-              <w:t>Lồng_khóa (Qi)</w:t>
-            </w:r>
-          </w:p>
-        </w:tc>
-        <w:tc>
-          <w:tcPr>
-            <w:tcW w:w="1596" w:type="dxa"/>
-          </w:tcPr>
-          <w:p>
-            <w:r>
-              <w:t>Lồng_khóa_thừa (Qi)</w:t>
-            </w:r>
-          </w:p>
-        </w:tc>
-        <w:tc>
-          <w:tcPr>
-            <w:tcW w:w="1596" w:type="dxa"/>
-          </w:tcPr>
-          <w:p>
-            <w:r>
-              <w:t>Cung</w:t>
-            </w:r>
-          </w:p>
-        </w:tc>
-      </w:tr>
-      <w:tr>
-        <w:tc>
-          <w:tcPr>
-            <w:tcW w:w="1596" w:type="dxa"/>
-          </w:tcPr>
-          <w:p>
-            <w:r>
-              <w:t>Q1</w:t>
-            </w:r>
-          </w:p>
-        </w:tc>
-        <w:tc>
-          <w:tcPr>
-            <w:tcW w:w="1596" w:type="dxa"/>
-          </w:tcPr>
-          <w:p>
-            <w:pPr>
-              <w:jc w:val="center"/>
-            </w:pPr>
-            <w:r>
-              <w:t>2, bl</w:t>
-            </w:r>
-          </w:p>
-        </w:tc>
-        <w:tc>
-          <w:tcPr>
-            <w:tcW w:w="1596" w:type="dxa"/>
-          </w:tcPr>
-          <w:p>
-            <w:pPr>
-              <w:jc w:val="center"/>
-            </w:pPr>
-            <w:r>
-              <w:t>bl</w:t>
-            </w:r>
-          </w:p>
-        </w:tc>
-        <w:tc>
-          <w:tcPr>
-            <w:tcW w:w="1596" w:type="dxa"/>
-          </w:tcPr>
-          <w:p>
-            <w:pPr>
-              <w:jc w:val="center"/>
-            </w:pPr>
-            <m:oMathPara>
-              <m:oMath>
-                <m:r>
-                  <w:rPr>
-                    <w:rFonts w:ascii="Cambria Math" w:hAnsi="Cambria Math"/>
-                  </w:rPr>
-                  <m:t>∅</m:t>
-                </m:r>
-              </m:oMath>
-            </m:oMathPara>
-          </w:p>
-        </w:tc>
-        <w:tc>
-          <w:tcPr>
-            <w:tcW w:w="1596" w:type="dxa"/>
-          </w:tcPr>
-          <w:p>
-            <w:pPr>
-              <w:jc w:val="center"/>
-            </w:pPr>
-            <m:oMathPara>
-              <m:oMath>
-                <m:r>
-                  <w:rPr>
-                    <w:rFonts w:ascii="Cambria Math" w:hAnsi="Cambria Math"/>
-                  </w:rPr>
-                  <m:t>∅</m:t>
-                </m:r>
-              </m:oMath>
-            </m:oMathPara>
-          </w:p>
-        </w:tc>
-        <w:tc>
-          <w:tcPr>
-            <w:tcW w:w="1596" w:type="dxa"/>
-          </w:tcPr>
-          <w:p>
-            <w:pPr>
-              <w:jc w:val="center"/>
-            </w:pPr>
-            <w:r>
-              <w:t>2</w:t>
-            </w:r>
-          </w:p>
-        </w:tc>
-      </w:tr>
-      <w:tr>
-        <w:tc>
-          <w:tcPr>
-            <w:tcW w:w="1596" w:type="dxa"/>
-          </w:tcPr>
-          <w:p>
-            <w:r>
-              <w:t>Q2</w:t>
-            </w:r>
-          </w:p>
-        </w:tc>
-        <w:tc>
-          <w:tcPr>
-            <w:tcW w:w="1596" w:type="dxa"/>
-          </w:tcPr>
-          <w:p>
-            <w:pPr>
-              <w:jc w:val="center"/>
-            </w:pPr>
-            <w:r>
-              <w:t>3, 4, bl</w:t>
-            </w:r>
-          </w:p>
-        </w:tc>
-        <w:tc>
-          <w:tcPr>
-            <w:tcW w:w="1596" w:type="dxa"/>
-          </w:tcPr>
-          <w:p>
-            <w:pPr>
-              <w:jc w:val="center"/>
-            </w:pPr>
-            <w:r>
-              <w:t>3, bl</w:t>
-            </w:r>
-          </w:p>
-        </w:tc>
-        <w:tc>
-          <w:tcPr>
-            <w:tcW w:w="1596" w:type="dxa"/>
-          </w:tcPr>
-          <w:p>
-            <w:pPr>
-              <w:jc w:val="center"/>
-            </w:pPr>
-            <w:r>
-              <w:t>bl</w:t>
-            </w:r>
-          </w:p>
-        </w:tc>
-        <w:tc>
-          <w:tcPr>
-            <w:tcW w:w="1596" w:type="dxa"/>
-          </w:tcPr>
-          <w:p>
-            <w:pPr>
-              <w:jc w:val="center"/>
-            </w:pPr>
-            <m:oMathPara>
-              <m:oMath>
-                <m:r>
-                  <w:rPr>
-                    <w:rFonts w:ascii="Cambria Math" w:hAnsi="Cambria Math"/>
-                  </w:rPr>
-                  <m:t>∅</m:t>
-                </m:r>
-              </m:oMath>
-            </m:oMathPara>
-          </w:p>
-        </w:tc>
-        <w:tc>
-          <w:tcPr>
-            <w:tcW w:w="1596" w:type="dxa"/>
-          </w:tcPr>
-          <w:p>
-            <w:pPr>
-              <w:jc w:val="center"/>
-            </w:pPr>
-            <w:r>
-              <w:t>4</w:t>
-            </w:r>
-            <w:r>
-              <w:t>, bl</w:t>
-            </w:r>
-          </w:p>
-        </w:tc>
-      </w:tr>
-      <w:tr>
-        <w:tc>
-          <w:tcPr>
-            <w:tcW w:w="1596" w:type="dxa"/>
-          </w:tcPr>
-          <w:p>
-            <w:r>
-              <w:t>Q3</w:t>
-            </w:r>
-          </w:p>
-        </w:tc>
-        <w:tc>
-          <w:tcPr>
-            <w:tcW w:w="1596" w:type="dxa"/>
-          </w:tcPr>
-          <w:p>
-            <w:pPr>
-              <w:jc w:val="center"/>
-            </w:pPr>
-            <m:oMathPara>
-              <m:oMath>
-                <m:r>
-                  <w:rPr>
-                    <w:rFonts w:ascii="Cambria Math" w:hAnsi="Cambria Math"/>
-                  </w:rPr>
-                  <m:t>∅</m:t>
-                </m:r>
-              </m:oMath>
-            </m:oMathPara>
-          </w:p>
-        </w:tc>
-        <w:tc>
-          <w:tcPr>
-            <w:tcW w:w="1596" w:type="dxa"/>
-          </w:tcPr>
-          <w:p>
-            <w:pPr>
-              <w:jc w:val="center"/>
-            </w:pPr>
-            <m:oMathPara>
-              <m:oMath>
-                <m:r>
-                  <w:rPr>
-                    <w:rFonts w:ascii="Cambria Math" w:hAnsi="Cambria Math"/>
-                  </w:rPr>
-                  <m:t>∅</m:t>
-                </m:r>
-              </m:oMath>
-            </m:oMathPara>
-          </w:p>
-        </w:tc>
-        <w:tc>
-          <w:tcPr>
-            <w:tcW w:w="1596" w:type="dxa"/>
-          </w:tcPr>
-          <w:p>
-            <w:pPr>
-              <w:jc w:val="center"/>
-            </w:pPr>
-            <m:oMathPara>
-              <m:oMath>
-                <m:r>
-                  <w:rPr>
-                    <w:rFonts w:ascii="Cambria Math" w:hAnsi="Cambria Math"/>
-                  </w:rPr>
-                  <m:t>∅</m:t>
-                </m:r>
-              </m:oMath>
-            </m:oMathPara>
-          </w:p>
-        </w:tc>
-        <w:tc>
-          <w:tcPr>
-            <w:tcW w:w="1596" w:type="dxa"/>
-          </w:tcPr>
-          <w:p>
-            <w:pPr>
-              <w:jc w:val="center"/>
-            </w:pPr>
-            <m:oMathPara>
-              <m:oMath>
-                <m:r>
-                  <w:rPr>
-                    <w:rFonts w:ascii="Cambria Math" w:hAnsi="Cambria Math"/>
-                  </w:rPr>
-                  <m:t>∅</m:t>
-                </m:r>
-              </m:oMath>
-            </m:oMathPara>
-          </w:p>
-        </w:tc>
-        <w:tc>
-          <w:tcPr>
-            <w:tcW w:w="1596" w:type="dxa"/>
-          </w:tcPr>
-          <w:p>
-            <w:pPr>
-              <w:jc w:val="center"/>
-            </w:pPr>
-            <m:oMathPara>
-              <m:oMath>
-                <m:r>
-                  <w:rPr>
-                    <w:rFonts w:ascii="Cambria Math" w:hAnsi="Cambria Math"/>
-                  </w:rPr>
-                  <m:t>∅</m:t>
-                </m:r>
-              </m:oMath>
-            </m:oMathPara>
-          </w:p>
-        </w:tc>
-      </w:tr>
-      <w:tr>
-        <w:tc>
-          <w:tcPr>
-            <w:tcW w:w="1596" w:type="dxa"/>
-          </w:tcPr>
-          <w:p>
-            <w:r>
-              <w:t>Q4</w:t>
-            </w:r>
-          </w:p>
-        </w:tc>
-        <w:tc>
-          <w:tcPr>
-            <w:tcW w:w="1596" w:type="dxa"/>
-          </w:tcPr>
-          <w:p>
-            <w:pPr>
-              <w:jc w:val="center"/>
-            </w:pPr>
-            <w:r>
-              <w:t>3,bl</w:t>
-            </w:r>
-          </w:p>
-        </w:tc>
-        <w:tc>
-          <w:tcPr>
-            <w:tcW w:w="1596" w:type="dxa"/>
-          </w:tcPr>
-          <w:p>
-            <w:pPr>
-              <w:jc w:val="center"/>
-            </w:pPr>
-            <m:oMathPara>
-              <m:oMath>
-                <m:r>
-                  <w:rPr>
-                    <w:rFonts w:ascii="Cambria Math" w:hAnsi="Cambria Math"/>
-                  </w:rPr>
-                  <m:t>∅</m:t>
-                </m:r>
-              </m:oMath>
-            </m:oMathPara>
-          </w:p>
-        </w:tc>
-        <w:tc>
-          <w:tcPr>
-            <w:tcW w:w="1596" w:type="dxa"/>
-          </w:tcPr>
-          <w:p>
-            <w:pPr>
-              <w:jc w:val="center"/>
-            </w:pPr>
-            <w:r>
-              <w:t>3, bl</w:t>
-            </w:r>
-          </w:p>
-        </w:tc>
-        <w:tc>
-          <w:tcPr>
-            <w:tcW w:w="1596" w:type="dxa"/>
-          </w:tcPr>
-          <w:p>
-            <w:pPr>
-              <w:jc w:val="center"/>
-            </w:pPr>
-            <m:oMathPara>
-              <m:oMath>
-                <m:r>
-                  <w:rPr>
-                    <w:rFonts w:ascii="Cambria Math" w:hAnsi="Cambria Math"/>
-                  </w:rPr>
-                  <m:t>∅</m:t>
-                </m:r>
-              </m:oMath>
-            </m:oMathPara>
-          </w:p>
-        </w:tc>
-        <w:tc>
-          <w:tcPr>
-            <w:tcW w:w="1596" w:type="dxa"/>
-          </w:tcPr>
-          <w:p>
-            <w:pPr>
-              <w:jc w:val="center"/>
-            </w:pPr>
-            <w:r>
-              <w:t>3,bl</w:t>
-            </w:r>
-          </w:p>
-        </w:tc>
-      </w:tr>
-      <w:tr>
-        <w:tc>
-          <w:tcPr>
-            <w:tcW w:w="1596" w:type="dxa"/>
-          </w:tcPr>
-          <w:p>
-            <w:r>
-              <w:t>Qbl</w:t>
-            </w:r>
-          </w:p>
-        </w:tc>
-        <w:tc>
-          <w:tcPr>
-            <w:tcW w:w="1596" w:type="dxa"/>
-          </w:tcPr>
-          <w:p>
-            <w:pPr>
-              <w:jc w:val="center"/>
-            </w:pPr>
-            <m:oMathPara>
-              <m:oMath>
-                <m:r>
-                  <w:rPr>
-                    <w:rFonts w:ascii="Cambria Math" w:hAnsi="Cambria Math"/>
-                  </w:rPr>
-                  <m:t>∅</m:t>
-                </m:r>
-              </m:oMath>
-            </m:oMathPara>
-          </w:p>
-        </w:tc>
-        <w:tc>
-          <w:tcPr>
-            <w:tcW w:w="1596" w:type="dxa"/>
-          </w:tcPr>
-          <w:p>
-            <w:pPr>
-              <w:jc w:val="center"/>
-            </w:pPr>
-            <m:oMathPara>
-              <m:oMath>
-                <m:r>
-                  <w:rPr>
-                    <w:rFonts w:ascii="Cambria Math" w:hAnsi="Cambria Math"/>
-                  </w:rPr>
-                  <m:t>∅</m:t>
-                </m:r>
-              </m:oMath>
-            </m:oMathPara>
-          </w:p>
-        </w:tc>
-        <w:tc>
-          <w:tcPr>
-            <w:tcW w:w="1596" w:type="dxa"/>
-          </w:tcPr>
-          <w:p>
-            <w:pPr>
-              <w:jc w:val="center"/>
-            </w:pPr>
-            <m:oMathPara>
-              <m:oMath>
-                <m:r>
-                  <w:rPr>
-                    <w:rFonts w:ascii="Cambria Math" w:hAnsi="Cambria Math"/>
-                  </w:rPr>
-                  <m:t>∅</m:t>
-                </m:r>
-              </m:oMath>
-            </m:oMathPara>
-          </w:p>
-        </w:tc>
-        <w:tc>
-          <w:tcPr>
-            <w:tcW w:w="1596" w:type="dxa"/>
-          </w:tcPr>
-          <w:p>
-            <w:pPr>
-              <w:jc w:val="center"/>
-            </w:pPr>
-            <m:oMathPara>
-              <m:oMath>
-                <m:r>
-                  <w:rPr>
-                    <w:rFonts w:ascii="Cambria Math" w:hAnsi="Cambria Math"/>
-                  </w:rPr>
-                  <m:t>∅</m:t>
-                </m:r>
-              </m:oMath>
-            </m:oMathPara>
-          </w:p>
-        </w:tc>
-        <w:tc>
-          <w:tcPr>
-            <w:tcW w:w="1596" w:type="dxa"/>
-          </w:tcPr>
-          <w:p>
-            <w:pPr>
-              <w:jc w:val="center"/>
-            </w:pPr>
-            <m:oMathPara>
-              <m:oMath>
-                <m:r>
-                  <w:rPr>
-                    <w:rFonts w:ascii="Cambria Math" w:hAnsi="Cambria Math"/>
-                  </w:rPr>
-                  <m:t>∅</m:t>
-                </m:r>
-              </m:oMath>
-            </m:oMathPara>
-          </w:p>
-        </w:tc>
-      </w:tr>
-    </w:tbl>
-    <w:p>
-      <w:pPr>
-        <w:ind w:left="360"/>
-      </w:pPr>
-    </w:p>
-    <w:p>
-      <w:pPr>
-        <w:ind w:left="360"/>
-      </w:pPr>
-      <w:r>
-        <w:t>Các quan hệ cung:</w:t>
-      </w:r>
-    </w:p>
-    <w:p>
-      <w:pPr>
-        <w:pStyle w:val="ListParagraph"/>
-        <w:numPr>
-          <w:ilvl w:val="0"/>
-          <w:numId w:val="11"/>
-        </w:numPr>
-      </w:pPr>
-      <w:r>
-        <w:t>Cung 12: Q12 (</w:t>
-      </w:r>
-      <w:r>
-        <w:rPr>
-          <w:u w:val="single"/>
-        </w:rPr>
-        <w:t>A</w:t>
-      </w:r>
-      <w:r>
-        <w:t>BE)</w:t>
-      </w:r>
-    </w:p>
-    <w:p>
-      <w:pPr>
-        <w:pStyle w:val="ListParagraph"/>
-        <w:numPr>
-          <w:ilvl w:val="0"/>
-          <w:numId w:val="11"/>
-        </w:numPr>
-      </w:pPr>
-      <w:r>
-        <w:t>Cung 24: Q24 (</w:t>
-      </w:r>
-      <w:r>
-        <w:rPr>
-          <w:u w:val="single"/>
-        </w:rPr>
-        <w:t>BE</w:t>
-      </w:r>
-      <w:r>
-        <w:t>C)</w:t>
-      </w:r>
-    </w:p>
-    <w:p>
-      <w:pPr>
-        <w:pStyle w:val="ListParagraph"/>
-        <w:numPr>
-          <w:ilvl w:val="0"/>
-          <w:numId w:val="11"/>
-        </w:numPr>
-      </w:pPr>
-      <w:r>
-        <w:t>Cung 2bl: Q2bl (</w:t>
-      </w:r>
-      <w:r>
-        <w:rPr>
-          <w:u w:val="single"/>
-        </w:rPr>
-        <w:t>BE</w:t>
-      </w:r>
-      <w:r>
-        <w:t>)</w:t>
-      </w:r>
-    </w:p>
-    <w:p>
-      <w:pPr>
-        <w:pStyle w:val="ListParagraph"/>
-        <w:numPr>
-          <w:ilvl w:val="0"/>
-          <w:numId w:val="11"/>
-        </w:numPr>
-      </w:pPr>
-      <w:r>
-        <w:t>Cung 43: Q43 (</w:t>
-      </w:r>
-      <w:r>
-        <w:rPr>
-          <w:u w:val="single"/>
-        </w:rPr>
-        <w:t>BC</w:t>
-      </w:r>
-      <w:r>
-        <w:t>)</w:t>
-      </w:r>
-    </w:p>
-    <w:p>
-      <w:pPr>
-        <w:pStyle w:val="ListParagraph"/>
-        <w:numPr>
-          <w:ilvl w:val="0"/>
-          <w:numId w:val="11"/>
-        </w:numPr>
-      </w:pPr>
-      <w:r>
-        <w:t>Cung 4bl: Q</w:t>
-      </w:r>
-      <w:r>
-        <w:t>4</w:t>
-      </w:r>
-      <w:r>
-        <w:t>bl (</w:t>
-      </w:r>
-      <w:r>
-        <w:rPr>
-          <w:u w:val="single"/>
-        </w:rPr>
-        <w:t>BC</w:t>
-      </w:r>
-      <w:r>
-        <w:t>)</w:t>
-      </w:r>
-    </w:p>
-    <w:p>
-      <w:pPr>
-        <w:ind w:left="360"/>
-      </w:pPr>
-      <w:r>
-        <w:t xml:space="preserve">Ta được </w:t>
-      </w:r>
-      <w:proofErr w:type="gramStart"/>
-      <w:r>
-        <w:t>sơ</w:t>
-      </w:r>
-      <w:proofErr w:type="gramEnd"/>
-      <w:r>
-        <w:t xml:space="preserve"> đồ dưới đây:</w:t>
-      </w:r>
-    </w:p>
-    <w:p>
-      <w:pPr>
-        <w:ind w:left="360"/>
+      <w:bookmarkStart w:id="0" w:name="_GoBack"/>
+      <w:bookmarkEnd w:id="0"/>
+    </w:p>
+    <w:p>
+      <w:pPr>
+        <w:ind w:left="360" w:firstLine="360"/>
       </w:pPr>
       <w:r>
         <w:object w:dxaOrig="7995" w:dyaOrig="3054">
@@ -3668,10 +2683,10 @@
             <v:path o:extrusionok="f" gradientshapeok="t" o:connecttype="rect"/>
             <o:lock v:ext="edit" aspectratio="t"/>
           </v:shapetype>
-          <v:shape id="_x0000_i1025" type="#_x0000_t75" style="width:400.1pt;height:152.85pt" o:ole="">
+          <v:shape id="_x0000_i1032" type="#_x0000_t75" style="width:400.5pt;height:153pt" o:ole="">
             <v:imagedata r:id="rId6" o:title=""/>
           </v:shape>
-          <o:OLEObject Type="Embed" ProgID="Visio.Drawing.11" ShapeID="_x0000_i1025" DrawAspect="Content" ObjectID="_1382646184" r:id="rId7"/>
+          <o:OLEObject Type="Embed" ProgID="Visio.Drawing.11" ShapeID="_x0000_i1032" DrawAspect="Content" ObjectID="_1382682048" r:id="rId7"/>
         </w:object>
       </w:r>
     </w:p>
@@ -3688,15 +2703,269 @@
           <w:b/>
           <w:i/>
         </w:rPr>
-        <w:t>B5: Hủy những nút bản lề thừa</w:t>
-      </w:r>
-    </w:p>
-    <w:p>
-      <w:pPr>
-        <w:ind w:left="360" w:firstLine="360"/>
-      </w:pPr>
-      <w:r>
-        <w:t>Không có nút bản lề thừa</w:t>
+        <w:t>B3: Tạo nút bản lề và quan hệ nút bản lề:</w:t>
+      </w:r>
+    </w:p>
+    <w:p>
+      <w:pPr>
+        <w:ind w:left="720"/>
+      </w:pPr>
+      <w:r>
+        <w:t xml:space="preserve">Ta xét từng cặp quan hệ mà </w:t>
+      </w:r>
+      <m:oMath>
+        <m:sSup>
+          <m:sSupPr>
+            <m:ctrlPr>
+              <w:rPr>
+                <w:rFonts w:ascii="Cambria Math" w:hAnsi="Cambria Math"/>
+                <w:i/>
+              </w:rPr>
+            </m:ctrlPr>
+          </m:sSupPr>
+          <m:e>
+            <m:r>
+              <w:rPr>
+                <w:rFonts w:ascii="Cambria Math" w:hAnsi="Cambria Math"/>
+              </w:rPr>
+              <m:t>Qi</m:t>
+            </m:r>
+          </m:e>
+          <m:sup>
+            <m:r>
+              <w:rPr>
+                <w:rFonts w:ascii="Cambria Math" w:hAnsi="Cambria Math"/>
+              </w:rPr>
+              <m:t>+</m:t>
+            </m:r>
+          </m:sup>
+        </m:sSup>
+        <m:r>
+          <w:rPr>
+            <w:rFonts w:ascii="Cambria Math" w:hAnsi="Cambria Math"/>
+          </w:rPr>
+          <m:t xml:space="preserve"> ∩ </m:t>
+        </m:r>
+        <m:sSup>
+          <m:sSupPr>
+            <m:ctrlPr>
+              <w:rPr>
+                <w:rFonts w:ascii="Cambria Math" w:hAnsi="Cambria Math"/>
+                <w:i/>
+              </w:rPr>
+            </m:ctrlPr>
+          </m:sSupPr>
+          <m:e>
+            <m:r>
+              <w:rPr>
+                <w:rFonts w:ascii="Cambria Math" w:hAnsi="Cambria Math"/>
+              </w:rPr>
+              <m:t>Qj</m:t>
+            </m:r>
+          </m:e>
+          <m:sup>
+            <m:r>
+              <w:rPr>
+                <w:rFonts w:ascii="Cambria Math" w:hAnsi="Cambria Math"/>
+              </w:rPr>
+              <m:t>+</m:t>
+            </m:r>
+          </m:sup>
+        </m:sSup>
+        <m:r>
+          <w:rPr>
+            <w:rFonts w:ascii="Cambria Math" w:hAnsi="Cambria Math"/>
+          </w:rPr>
+          <m:t xml:space="preserve">≠ ∅ </m:t>
+        </m:r>
+      </m:oMath>
+    </w:p>
+    <w:p>
+      <w:pPr>
+        <w:pStyle w:val="ListParagraph"/>
+        <w:numPr>
+          <w:ilvl w:val="1"/>
+          <w:numId w:val="8"/>
+        </w:numPr>
+      </w:pPr>
+      <w:r>
+        <w:t>Q1 và Q2: BE, khóa của Q2</w:t>
+      </w:r>
+    </w:p>
+    <w:p>
+      <w:pPr>
+        <w:pStyle w:val="ListParagraph"/>
+        <w:numPr>
+          <w:ilvl w:val="1"/>
+          <w:numId w:val="8"/>
+        </w:numPr>
+      </w:pPr>
+      <w:r>
+        <w:t>Q1 và Q4: B</w:t>
+      </w:r>
+      <w:r>
+        <w:t xml:space="preserve">, khóa B , </w:t>
+      </w:r>
+      <w:r>
+        <w:t>không là khóa của bất kỳ quan hệ</w:t>
+      </w:r>
+      <w:r>
+        <w:t xml:space="preserve"> nào</w:t>
+      </w:r>
+    </w:p>
+    <w:p>
+      <w:pPr>
+        <w:pStyle w:val="ListParagraph"/>
+        <w:numPr>
+          <w:ilvl w:val="2"/>
+          <w:numId w:val="9"/>
+        </w:numPr>
+      </w:pPr>
+      <w:r>
+        <w:t>Tạo nút bản lề Nbl tương ứng quan hệ Qbl ={ B}</w:t>
+      </w:r>
+    </w:p>
+    <w:p>
+      <w:pPr>
+        <w:pStyle w:val="ListParagraph"/>
+        <w:numPr>
+          <w:ilvl w:val="2"/>
+          <w:numId w:val="9"/>
+        </w:numPr>
+      </w:pPr>
+      <m:oMath>
+        <m:sSup>
+          <m:sSupPr>
+            <m:ctrlPr>
+              <w:rPr>
+                <w:rFonts w:ascii="Cambria Math" w:hAnsi="Cambria Math"/>
+                <w:i/>
+              </w:rPr>
+            </m:ctrlPr>
+          </m:sSupPr>
+          <m:e>
+            <m:r>
+              <w:rPr>
+                <w:rFonts w:ascii="Cambria Math" w:hAnsi="Cambria Math"/>
+              </w:rPr>
+              <m:t>Q14</m:t>
+            </m:r>
+          </m:e>
+          <m:sup>
+            <m:r>
+              <w:rPr>
+                <w:rFonts w:ascii="Cambria Math" w:hAnsi="Cambria Math"/>
+              </w:rPr>
+              <m:t>+</m:t>
+            </m:r>
+          </m:sup>
+        </m:sSup>
+        <m:r>
+          <w:rPr>
+            <w:rFonts w:ascii="Cambria Math" w:hAnsi="Cambria Math"/>
+          </w:rPr>
+          <m:t>=Q1</m:t>
+        </m:r>
+        <m:sSup>
+          <m:sSupPr>
+            <m:ctrlPr>
+              <w:rPr>
+                <w:rFonts w:ascii="Cambria Math" w:hAnsi="Cambria Math"/>
+                <w:i/>
+              </w:rPr>
+            </m:ctrlPr>
+          </m:sSupPr>
+          <m:e>
+            <m:r>
+              <w:rPr>
+                <w:rFonts w:ascii="Cambria Math" w:hAnsi="Cambria Math"/>
+              </w:rPr>
+              <m:t>4</m:t>
+            </m:r>
+          </m:e>
+          <m:sup>
+            <m:r>
+              <w:rPr>
+                <w:rFonts w:ascii="Cambria Math" w:hAnsi="Cambria Math"/>
+              </w:rPr>
+              <m:t>+</m:t>
+            </m:r>
+          </m:sup>
+        </m:sSup>
+        <m:r>
+          <w:rPr>
+            <w:rFonts w:ascii="Cambria Math" w:hAnsi="Cambria Math"/>
+          </w:rPr>
+          <m:t>-KQ1</m:t>
+        </m:r>
+        <m:sSup>
+          <m:sSupPr>
+            <m:ctrlPr>
+              <w:rPr>
+                <w:rFonts w:ascii="Cambria Math" w:hAnsi="Cambria Math"/>
+                <w:i/>
+              </w:rPr>
+            </m:ctrlPr>
+          </m:sSupPr>
+          <m:e>
+            <m:r>
+              <w:rPr>
+                <w:rFonts w:ascii="Cambria Math" w:hAnsi="Cambria Math"/>
+              </w:rPr>
+              <m:t>4</m:t>
+            </m:r>
+          </m:e>
+          <m:sup>
+            <m:r>
+              <w:rPr>
+                <w:rFonts w:ascii="Cambria Math" w:hAnsi="Cambria Math"/>
+              </w:rPr>
+              <m:t>+</m:t>
+            </m:r>
+          </m:sup>
+        </m:sSup>
+        <m:r>
+          <w:rPr>
+            <w:rFonts w:ascii="Cambria Math" w:hAnsi="Cambria Math"/>
+          </w:rPr>
+          <m:t>= ∅</m:t>
+        </m:r>
+      </m:oMath>
+    </w:p>
+    <w:p>
+      <w:pPr>
+        <w:pStyle w:val="ListParagraph"/>
+        <w:numPr>
+          <w:ilvl w:val="1"/>
+          <w:numId w:val="8"/>
+        </w:numPr>
+      </w:pPr>
+      <w:r>
+        <w:t>Q2 và Q3: C, khóa C của Q3</w:t>
+      </w:r>
+    </w:p>
+    <w:p>
+      <w:pPr>
+        <w:pStyle w:val="ListParagraph"/>
+        <w:numPr>
+          <w:ilvl w:val="1"/>
+          <w:numId w:val="8"/>
+        </w:numPr>
+      </w:pPr>
+      <w:r>
+        <w:t>Q2 và Q4:  BC, khóa BC của Q4</w:t>
+      </w:r>
+    </w:p>
+    <w:p>
+      <w:pPr>
+        <w:pStyle w:val="ListParagraph"/>
+        <w:numPr>
+          <w:ilvl w:val="1"/>
+          <w:numId w:val="8"/>
+        </w:numPr>
+      </w:pPr>
+      <w:r>
+        <w:t>Q3 và Q4: C, khóa C của Q3</w:t>
       </w:r>
     </w:p>
     <w:p>
@@ -3712,27 +2981,741 @@
           <w:b/>
           <w:i/>
         </w:rPr>
-        <w:t>B6: Mịn hóa các quan hệ nút:</w:t>
-      </w:r>
-    </w:p>
-    <w:p>
-      <w:pPr>
-        <w:ind w:left="360" w:firstLine="360"/>
-      </w:pPr>
-      <w:r>
-        <w:t>Xóa khỏi Q1 BE vì BE là khóa của Q2 mà BE không là khóa của Q1</w:t>
+        <w:t>B4: Tạo cung</w:t>
       </w:r>
     </w:p>
     <w:p>
       <w:pPr>
         <w:ind w:left="360"/>
+        <w:rPr>
+          <w:b/>
+        </w:rPr>
+      </w:pPr>
+      <w:r>
+        <w:rPr>
+          <w:b/>
+        </w:rPr>
+        <w:t xml:space="preserve">4.1 </w:t>
+      </w:r>
+    </w:p>
+    <w:tbl>
+      <w:tblPr>
+        <w:tblStyle w:val="TableGrid"/>
+        <w:tblW w:w="0" w:type="auto"/>
+        <w:tblInd w:w="360" w:type="dxa"/>
+        <w:tblLook w:val="04A0" w:firstRow="1" w:lastRow="0" w:firstColumn="1" w:lastColumn="0" w:noHBand="0" w:noVBand="1"/>
+      </w:tblPr>
+      <w:tblGrid>
+        <w:gridCol w:w="1596"/>
+        <w:gridCol w:w="1596"/>
+        <w:gridCol w:w="1596"/>
+        <w:gridCol w:w="1596"/>
+        <w:gridCol w:w="1853"/>
+        <w:gridCol w:w="1596"/>
+      </w:tblGrid>
+      <w:tr>
+        <w:tc>
+          <w:tcPr>
+            <w:tcW w:w="1596" w:type="dxa"/>
+          </w:tcPr>
+          <w:p/>
+        </w:tc>
+        <w:tc>
+          <w:tcPr>
+            <w:tcW w:w="1596" w:type="dxa"/>
+          </w:tcPr>
+          <w:p>
+            <w:r>
+              <w:t>PTH(Qi)</w:t>
+            </w:r>
+          </w:p>
+        </w:tc>
+        <w:tc>
+          <w:tcPr>
+            <w:tcW w:w="1596" w:type="dxa"/>
+          </w:tcPr>
+          <w:p>
+            <w:r>
+              <w:t>PTH_Thừa (Qi)</w:t>
+            </w:r>
+          </w:p>
+        </w:tc>
+        <w:tc>
+          <w:tcPr>
+            <w:tcW w:w="1596" w:type="dxa"/>
+          </w:tcPr>
+          <w:p>
+            <w:r>
+              <w:t>Lồng_khóa (Qi)</w:t>
+            </w:r>
+          </w:p>
+        </w:tc>
+        <w:tc>
+          <w:tcPr>
+            <w:tcW w:w="1596" w:type="dxa"/>
+          </w:tcPr>
+          <w:p>
+            <w:r>
+              <w:t>Lồng_khóa_thừa (Qi)</w:t>
+            </w:r>
+          </w:p>
+        </w:tc>
+        <w:tc>
+          <w:tcPr>
+            <w:tcW w:w="1596" w:type="dxa"/>
+          </w:tcPr>
+          <w:p>
+            <w:r>
+              <w:t>Cung</w:t>
+            </w:r>
+          </w:p>
+        </w:tc>
+      </w:tr>
+      <w:tr>
+        <w:tc>
+          <w:tcPr>
+            <w:tcW w:w="1596" w:type="dxa"/>
+          </w:tcPr>
+          <w:p>
+            <w:r>
+              <w:t>Q1</w:t>
+            </w:r>
+          </w:p>
+        </w:tc>
+        <w:tc>
+          <w:tcPr>
+            <w:tcW w:w="1596" w:type="dxa"/>
+          </w:tcPr>
+          <w:p>
+            <w:pPr>
+              <w:jc w:val="center"/>
+            </w:pPr>
+            <w:r>
+              <w:t>2, bl</w:t>
+            </w:r>
+          </w:p>
+        </w:tc>
+        <w:tc>
+          <w:tcPr>
+            <w:tcW w:w="1596" w:type="dxa"/>
+          </w:tcPr>
+          <w:p>
+            <w:pPr>
+              <w:jc w:val="center"/>
+            </w:pPr>
+            <w:r>
+              <w:t>bl</w:t>
+            </w:r>
+          </w:p>
+        </w:tc>
+        <w:tc>
+          <w:tcPr>
+            <w:tcW w:w="1596" w:type="dxa"/>
+          </w:tcPr>
+          <w:p>
+            <w:pPr>
+              <w:jc w:val="center"/>
+            </w:pPr>
+            <m:oMathPara>
+              <m:oMath>
+                <m:r>
+                  <w:rPr>
+                    <w:rFonts w:ascii="Cambria Math" w:hAnsi="Cambria Math"/>
+                  </w:rPr>
+                  <m:t>∅</m:t>
+                </m:r>
+              </m:oMath>
+            </m:oMathPara>
+          </w:p>
+        </w:tc>
+        <w:tc>
+          <w:tcPr>
+            <w:tcW w:w="1596" w:type="dxa"/>
+          </w:tcPr>
+          <w:p>
+            <w:pPr>
+              <w:jc w:val="center"/>
+            </w:pPr>
+            <m:oMathPara>
+              <m:oMath>
+                <m:r>
+                  <w:rPr>
+                    <w:rFonts w:ascii="Cambria Math" w:hAnsi="Cambria Math"/>
+                  </w:rPr>
+                  <m:t>∅</m:t>
+                </m:r>
+              </m:oMath>
+            </m:oMathPara>
+          </w:p>
+        </w:tc>
+        <w:tc>
+          <w:tcPr>
+            <w:tcW w:w="1596" w:type="dxa"/>
+          </w:tcPr>
+          <w:p>
+            <w:pPr>
+              <w:jc w:val="center"/>
+            </w:pPr>
+            <w:r>
+              <w:t>2</w:t>
+            </w:r>
+          </w:p>
+        </w:tc>
+      </w:tr>
+      <w:tr>
+        <w:tc>
+          <w:tcPr>
+            <w:tcW w:w="1596" w:type="dxa"/>
+          </w:tcPr>
+          <w:p>
+            <w:r>
+              <w:t>Q2</w:t>
+            </w:r>
+          </w:p>
+        </w:tc>
+        <w:tc>
+          <w:tcPr>
+            <w:tcW w:w="1596" w:type="dxa"/>
+          </w:tcPr>
+          <w:p>
+            <w:pPr>
+              <w:jc w:val="center"/>
+            </w:pPr>
+            <w:r>
+              <w:t>3, 4, bl</w:t>
+            </w:r>
+          </w:p>
+        </w:tc>
+        <w:tc>
+          <w:tcPr>
+            <w:tcW w:w="1596" w:type="dxa"/>
+          </w:tcPr>
+          <w:p>
+            <w:pPr>
+              <w:jc w:val="center"/>
+            </w:pPr>
+            <w:r>
+              <w:t>3, bl</w:t>
+            </w:r>
+          </w:p>
+        </w:tc>
+        <w:tc>
+          <w:tcPr>
+            <w:tcW w:w="1596" w:type="dxa"/>
+          </w:tcPr>
+          <w:p>
+            <w:pPr>
+              <w:jc w:val="center"/>
+            </w:pPr>
+            <w:r>
+              <w:t>bl</w:t>
+            </w:r>
+          </w:p>
+        </w:tc>
+        <w:tc>
+          <w:tcPr>
+            <w:tcW w:w="1596" w:type="dxa"/>
+          </w:tcPr>
+          <w:p>
+            <w:pPr>
+              <w:jc w:val="center"/>
+            </w:pPr>
+            <m:oMathPara>
+              <m:oMath>
+                <m:r>
+                  <w:rPr>
+                    <w:rFonts w:ascii="Cambria Math" w:hAnsi="Cambria Math"/>
+                  </w:rPr>
+                  <m:t>∅</m:t>
+                </m:r>
+              </m:oMath>
+            </m:oMathPara>
+          </w:p>
+        </w:tc>
+        <w:tc>
+          <w:tcPr>
+            <w:tcW w:w="1596" w:type="dxa"/>
+          </w:tcPr>
+          <w:p>
+            <w:pPr>
+              <w:jc w:val="center"/>
+            </w:pPr>
+            <w:r>
+              <w:t>4</w:t>
+            </w:r>
+            <w:r>
+              <w:t>, bl</w:t>
+            </w:r>
+          </w:p>
+        </w:tc>
+      </w:tr>
+      <w:tr>
+        <w:tc>
+          <w:tcPr>
+            <w:tcW w:w="1596" w:type="dxa"/>
+          </w:tcPr>
+          <w:p>
+            <w:r>
+              <w:t>Q3</w:t>
+            </w:r>
+          </w:p>
+        </w:tc>
+        <w:tc>
+          <w:tcPr>
+            <w:tcW w:w="1596" w:type="dxa"/>
+          </w:tcPr>
+          <w:p>
+            <w:pPr>
+              <w:jc w:val="center"/>
+            </w:pPr>
+            <m:oMathPara>
+              <m:oMath>
+                <m:r>
+                  <w:rPr>
+                    <w:rFonts w:ascii="Cambria Math" w:hAnsi="Cambria Math"/>
+                  </w:rPr>
+                  <m:t>∅</m:t>
+                </m:r>
+              </m:oMath>
+            </m:oMathPara>
+          </w:p>
+        </w:tc>
+        <w:tc>
+          <w:tcPr>
+            <w:tcW w:w="1596" w:type="dxa"/>
+          </w:tcPr>
+          <w:p>
+            <w:pPr>
+              <w:jc w:val="center"/>
+            </w:pPr>
+            <m:oMathPara>
+              <m:oMath>
+                <m:r>
+                  <w:rPr>
+                    <w:rFonts w:ascii="Cambria Math" w:hAnsi="Cambria Math"/>
+                  </w:rPr>
+                  <m:t>∅</m:t>
+                </m:r>
+              </m:oMath>
+            </m:oMathPara>
+          </w:p>
+        </w:tc>
+        <w:tc>
+          <w:tcPr>
+            <w:tcW w:w="1596" w:type="dxa"/>
+          </w:tcPr>
+          <w:p>
+            <w:pPr>
+              <w:jc w:val="center"/>
+            </w:pPr>
+            <m:oMathPara>
+              <m:oMath>
+                <m:r>
+                  <w:rPr>
+                    <w:rFonts w:ascii="Cambria Math" w:hAnsi="Cambria Math"/>
+                  </w:rPr>
+                  <m:t>∅</m:t>
+                </m:r>
+              </m:oMath>
+            </m:oMathPara>
+          </w:p>
+        </w:tc>
+        <w:tc>
+          <w:tcPr>
+            <w:tcW w:w="1596" w:type="dxa"/>
+          </w:tcPr>
+          <w:p>
+            <w:pPr>
+              <w:jc w:val="center"/>
+            </w:pPr>
+            <m:oMathPara>
+              <m:oMath>
+                <m:r>
+                  <w:rPr>
+                    <w:rFonts w:ascii="Cambria Math" w:hAnsi="Cambria Math"/>
+                  </w:rPr>
+                  <m:t>∅</m:t>
+                </m:r>
+              </m:oMath>
+            </m:oMathPara>
+          </w:p>
+        </w:tc>
+        <w:tc>
+          <w:tcPr>
+            <w:tcW w:w="1596" w:type="dxa"/>
+          </w:tcPr>
+          <w:p>
+            <w:pPr>
+              <w:jc w:val="center"/>
+            </w:pPr>
+            <m:oMathPara>
+              <m:oMath>
+                <m:r>
+                  <w:rPr>
+                    <w:rFonts w:ascii="Cambria Math" w:hAnsi="Cambria Math"/>
+                  </w:rPr>
+                  <m:t>∅</m:t>
+                </m:r>
+              </m:oMath>
+            </m:oMathPara>
+          </w:p>
+        </w:tc>
+      </w:tr>
+      <w:tr>
+        <w:tc>
+          <w:tcPr>
+            <w:tcW w:w="1596" w:type="dxa"/>
+          </w:tcPr>
+          <w:p>
+            <w:r>
+              <w:t>Q4</w:t>
+            </w:r>
+          </w:p>
+        </w:tc>
+        <w:tc>
+          <w:tcPr>
+            <w:tcW w:w="1596" w:type="dxa"/>
+          </w:tcPr>
+          <w:p>
+            <w:pPr>
+              <w:jc w:val="center"/>
+            </w:pPr>
+            <w:r>
+              <w:t>3,bl</w:t>
+            </w:r>
+          </w:p>
+        </w:tc>
+        <w:tc>
+          <w:tcPr>
+            <w:tcW w:w="1596" w:type="dxa"/>
+          </w:tcPr>
+          <w:p>
+            <w:pPr>
+              <w:jc w:val="center"/>
+            </w:pPr>
+            <m:oMathPara>
+              <m:oMath>
+                <m:r>
+                  <w:rPr>
+                    <w:rFonts w:ascii="Cambria Math" w:hAnsi="Cambria Math"/>
+                  </w:rPr>
+                  <m:t>∅</m:t>
+                </m:r>
+              </m:oMath>
+            </m:oMathPara>
+          </w:p>
+        </w:tc>
+        <w:tc>
+          <w:tcPr>
+            <w:tcW w:w="1596" w:type="dxa"/>
+          </w:tcPr>
+          <w:p>
+            <w:pPr>
+              <w:jc w:val="center"/>
+            </w:pPr>
+            <w:r>
+              <w:t>3, bl</w:t>
+            </w:r>
+          </w:p>
+        </w:tc>
+        <w:tc>
+          <w:tcPr>
+            <w:tcW w:w="1596" w:type="dxa"/>
+          </w:tcPr>
+          <w:p>
+            <w:pPr>
+              <w:jc w:val="center"/>
+            </w:pPr>
+            <m:oMathPara>
+              <m:oMath>
+                <m:r>
+                  <w:rPr>
+                    <w:rFonts w:ascii="Cambria Math" w:hAnsi="Cambria Math"/>
+                  </w:rPr>
+                  <m:t>∅</m:t>
+                </m:r>
+              </m:oMath>
+            </m:oMathPara>
+          </w:p>
+        </w:tc>
+        <w:tc>
+          <w:tcPr>
+            <w:tcW w:w="1596" w:type="dxa"/>
+          </w:tcPr>
+          <w:p>
+            <w:pPr>
+              <w:jc w:val="center"/>
+            </w:pPr>
+            <w:r>
+              <w:t>3,bl</w:t>
+            </w:r>
+          </w:p>
+        </w:tc>
+      </w:tr>
+      <w:tr>
+        <w:tc>
+          <w:tcPr>
+            <w:tcW w:w="1596" w:type="dxa"/>
+          </w:tcPr>
+          <w:p>
+            <w:r>
+              <w:t>Qbl</w:t>
+            </w:r>
+          </w:p>
+        </w:tc>
+        <w:tc>
+          <w:tcPr>
+            <w:tcW w:w="1596" w:type="dxa"/>
+          </w:tcPr>
+          <w:p>
+            <w:pPr>
+              <w:jc w:val="center"/>
+            </w:pPr>
+            <m:oMathPara>
+              <m:oMath>
+                <m:r>
+                  <w:rPr>
+                    <w:rFonts w:ascii="Cambria Math" w:hAnsi="Cambria Math"/>
+                  </w:rPr>
+                  <m:t>∅</m:t>
+                </m:r>
+              </m:oMath>
+            </m:oMathPara>
+          </w:p>
+        </w:tc>
+        <w:tc>
+          <w:tcPr>
+            <w:tcW w:w="1596" w:type="dxa"/>
+          </w:tcPr>
+          <w:p>
+            <w:pPr>
+              <w:jc w:val="center"/>
+            </w:pPr>
+            <m:oMathPara>
+              <m:oMath>
+                <m:r>
+                  <w:rPr>
+                    <w:rFonts w:ascii="Cambria Math" w:hAnsi="Cambria Math"/>
+                  </w:rPr>
+                  <m:t>∅</m:t>
+                </m:r>
+              </m:oMath>
+            </m:oMathPara>
+          </w:p>
+        </w:tc>
+        <w:tc>
+          <w:tcPr>
+            <w:tcW w:w="1596" w:type="dxa"/>
+          </w:tcPr>
+          <w:p>
+            <w:pPr>
+              <w:jc w:val="center"/>
+            </w:pPr>
+            <m:oMathPara>
+              <m:oMath>
+                <m:r>
+                  <w:rPr>
+                    <w:rFonts w:ascii="Cambria Math" w:hAnsi="Cambria Math"/>
+                  </w:rPr>
+                  <m:t>∅</m:t>
+                </m:r>
+              </m:oMath>
+            </m:oMathPara>
+          </w:p>
+        </w:tc>
+        <w:tc>
+          <w:tcPr>
+            <w:tcW w:w="1596" w:type="dxa"/>
+          </w:tcPr>
+          <w:p>
+            <w:pPr>
+              <w:jc w:val="center"/>
+            </w:pPr>
+            <m:oMathPara>
+              <m:oMath>
+                <m:r>
+                  <w:rPr>
+                    <w:rFonts w:ascii="Cambria Math" w:hAnsi="Cambria Math"/>
+                  </w:rPr>
+                  <m:t>∅</m:t>
+                </m:r>
+              </m:oMath>
+            </m:oMathPara>
+          </w:p>
+        </w:tc>
+        <w:tc>
+          <w:tcPr>
+            <w:tcW w:w="1596" w:type="dxa"/>
+          </w:tcPr>
+          <w:p>
+            <w:pPr>
+              <w:jc w:val="center"/>
+            </w:pPr>
+            <m:oMathPara>
+              <m:oMath>
+                <m:r>
+                  <w:rPr>
+                    <w:rFonts w:ascii="Cambria Math" w:hAnsi="Cambria Math"/>
+                  </w:rPr>
+                  <m:t>∅</m:t>
+                </m:r>
+              </m:oMath>
+            </m:oMathPara>
+          </w:p>
+        </w:tc>
+      </w:tr>
+    </w:tbl>
+    <w:p>
+      <w:pPr>
+        <w:ind w:left="360"/>
+      </w:pPr>
+    </w:p>
+    <w:p>
+      <w:pPr>
+        <w:ind w:left="360"/>
+      </w:pPr>
+      <w:r>
+        <w:t>Các quan hệ cung:</w:t>
+      </w:r>
+    </w:p>
+    <w:p>
+      <w:pPr>
+        <w:pStyle w:val="ListParagraph"/>
+        <w:numPr>
+          <w:ilvl w:val="0"/>
+          <w:numId w:val="11"/>
+        </w:numPr>
+      </w:pPr>
+      <w:r>
+        <w:t>Cung 12: Q12 (</w:t>
+      </w:r>
+      <w:r>
+        <w:rPr>
+          <w:u w:val="single"/>
+        </w:rPr>
+        <w:t>A</w:t>
+      </w:r>
+      <w:r>
+        <w:t>BE)</w:t>
+      </w:r>
+    </w:p>
+    <w:p>
+      <w:pPr>
+        <w:pStyle w:val="ListParagraph"/>
+        <w:numPr>
+          <w:ilvl w:val="0"/>
+          <w:numId w:val="11"/>
+        </w:numPr>
+      </w:pPr>
+      <w:r>
+        <w:t>Cung 24: Q24 (</w:t>
+      </w:r>
+      <w:r>
+        <w:rPr>
+          <w:u w:val="single"/>
+        </w:rPr>
+        <w:t>BE</w:t>
+      </w:r>
+      <w:r>
+        <w:t>C)</w:t>
+      </w:r>
+    </w:p>
+    <w:p>
+      <w:pPr>
+        <w:pStyle w:val="ListParagraph"/>
+        <w:numPr>
+          <w:ilvl w:val="0"/>
+          <w:numId w:val="11"/>
+        </w:numPr>
+      </w:pPr>
+      <w:r>
+        <w:t>Cung 2bl: Q2bl (</w:t>
+      </w:r>
+      <w:r>
+        <w:rPr>
+          <w:u w:val="single"/>
+        </w:rPr>
+        <w:t>BE</w:t>
+      </w:r>
+      <w:r>
+        <w:t>)</w:t>
+      </w:r>
+    </w:p>
+    <w:p>
+      <w:pPr>
+        <w:pStyle w:val="ListParagraph"/>
+        <w:numPr>
+          <w:ilvl w:val="0"/>
+          <w:numId w:val="11"/>
+        </w:numPr>
+      </w:pPr>
+      <w:r>
+        <w:t>Cung 43: Q43 (</w:t>
+      </w:r>
+      <w:r>
+        <w:rPr>
+          <w:u w:val="single"/>
+        </w:rPr>
+        <w:t>BC</w:t>
+      </w:r>
+      <w:r>
+        <w:t>)</w:t>
+      </w:r>
+    </w:p>
+    <w:p>
+      <w:pPr>
+        <w:pStyle w:val="ListParagraph"/>
+        <w:numPr>
+          <w:ilvl w:val="0"/>
+          <w:numId w:val="11"/>
+        </w:numPr>
+      </w:pPr>
+      <w:r>
+        <w:lastRenderedPageBreak/>
+        <w:t>Cung 4bl: Q</w:t>
+      </w:r>
+      <w:r>
+        <w:t>4</w:t>
+      </w:r>
+      <w:r>
+        <w:t>bl (</w:t>
+      </w:r>
+      <w:r>
+        <w:rPr>
+          <w:u w:val="single"/>
+        </w:rPr>
+        <w:t>BC</w:t>
+      </w:r>
+      <w:r>
+        <w:t>)</w:t>
+      </w:r>
+    </w:p>
+    <w:p>
+      <w:pPr>
+        <w:ind w:left="360"/>
+      </w:pPr>
+      <w:r>
+        <w:t xml:space="preserve">Ta được </w:t>
+      </w:r>
+      <w:proofErr w:type="gramStart"/>
+      <w:r>
+        <w:t>sơ</w:t>
+      </w:r>
+      <w:proofErr w:type="gramEnd"/>
+      <w:r>
+        <w:t xml:space="preserve"> đồ dưới đây:</w:t>
+      </w:r>
+    </w:p>
+    <w:p>
+      <w:pPr>
+        <w:ind w:left="360"/>
       </w:pPr>
       <w:r>
         <w:object w:dxaOrig="7995" w:dyaOrig="3054">
-          <v:shape id="_x0000_i1030" type="#_x0000_t75" style="width:400.1pt;height:152.85pt" o:ole="">
+          <v:shape id="_x0000_i1025" type="#_x0000_t75" style="width:400.5pt;height:153pt" o:ole="">
             <v:imagedata r:id="rId8" o:title=""/>
           </v:shape>
-          <o:OLEObject Type="Embed" ProgID="Visio.Drawing.11" ShapeID="_x0000_i1030" DrawAspect="Content" ObjectID="_1382646185" r:id="rId9"/>
+          <o:OLEObject Type="Embed" ProgID="Visio.Drawing.11" ShapeID="_x0000_i1025" DrawAspect="Content" ObjectID="_1382682049" r:id="rId9"/>
         </w:object>
       </w:r>
     </w:p>
@@ -3749,15 +3732,15 @@
           <w:b/>
           <w:i/>
         </w:rPr>
-        <w:t>B7: Tạo cung vô hướng</w:t>
-      </w:r>
-    </w:p>
-    <w:p>
-      <w:pPr>
-        <w:ind w:left="360"/>
-      </w:pPr>
-      <w:r>
-        <w:t>Không có cung vô hướng</w:t>
+        <w:t>B5: Hủy những nút bản lề thừa</w:t>
+      </w:r>
+    </w:p>
+    <w:p>
+      <w:pPr>
+        <w:ind w:left="360" w:firstLine="360"/>
+      </w:pPr>
+      <w:r>
+        <w:t>Không có nút bản lề thừa</w:t>
       </w:r>
     </w:p>
     <w:p>
@@ -3773,20 +3756,81 @@
           <w:b/>
           <w:i/>
         </w:rPr>
-        <w:t>Kết luận</w:t>
-      </w:r>
-      <w:r>
+        <w:t>B6: Mịn hóa các quan hệ nút:</w:t>
+      </w:r>
+    </w:p>
+    <w:p>
+      <w:pPr>
+        <w:ind w:left="360" w:firstLine="360"/>
+      </w:pPr>
+      <w:r>
+        <w:t>Xóa khỏi Q1 BE vì BE là khóa của Q2 mà BE không là khóa của Q1</w:t>
+      </w:r>
+    </w:p>
+    <w:p>
+      <w:pPr>
+        <w:ind w:left="360"/>
+      </w:pPr>
+      <w:r>
+        <w:object w:dxaOrig="7995" w:dyaOrig="3054">
+          <v:shape id="_x0000_i1026" type="#_x0000_t75" style="width:400.5pt;height:153pt" o:ole="">
+            <v:imagedata r:id="rId10" o:title=""/>
+          </v:shape>
+          <o:OLEObject Type="Embed" ProgID="Visio.Drawing.11" ShapeID="_x0000_i1026" DrawAspect="Content" ObjectID="_1382682050" r:id="rId11"/>
+        </w:object>
+      </w:r>
+    </w:p>
+    <w:p>
+      <w:pPr>
+        <w:ind w:left="360"/>
         <w:rPr>
           <w:b/>
           <w:i/>
         </w:rPr>
-        <w:t>:</w:t>
-      </w:r>
+      </w:pPr>
       <w:r>
         <w:rPr>
           <w:b/>
           <w:i/>
         </w:rPr>
+        <w:t>B7: Tạo cung vô hướng</w:t>
+      </w:r>
+    </w:p>
+    <w:p>
+      <w:pPr>
+        <w:ind w:left="360"/>
+      </w:pPr>
+      <w:r>
+        <w:t>Không có cung vô hướng</w:t>
+      </w:r>
+    </w:p>
+    <w:p>
+      <w:pPr>
+        <w:ind w:left="360"/>
+        <w:rPr>
+          <w:b/>
+          <w:i/>
+        </w:rPr>
+      </w:pPr>
+      <w:r>
+        <w:rPr>
+          <w:b/>
+          <w:i/>
+        </w:rPr>
+        <w:t>Kết luận</w:t>
+      </w:r>
+      <w:r>
+        <w:rPr>
+          <w:b/>
+          <w:i/>
+        </w:rPr>
+        <w:t>:</w:t>
+      </w:r>
+      <w:r>
+        <w:rPr>
+          <w:b/>
+          <w:i/>
+        </w:rPr>
         <w:t xml:space="preserve"> Lược đồ quan hệ cuối cùng</w:t>
       </w:r>
     </w:p>
@@ -3796,10 +3840,10 @@
       </w:pPr>
       <w:r>
         <w:object w:dxaOrig="7995" w:dyaOrig="3054">
-          <v:shape id="_x0000_i1040" type="#_x0000_t75" style="width:400.1pt;height:152.85pt" o:ole="">
-            <v:imagedata r:id="rId10" o:title=""/>
+          <v:shape id="_x0000_i1027" type="#_x0000_t75" style="width:400.5pt;height:153pt" o:ole="">
+            <v:imagedata r:id="rId12" o:title=""/>
           </v:shape>
-          <o:OLEObject Type="Embed" ProgID="Visio.Drawing.11" ShapeID="_x0000_i1040" DrawAspect="Content" ObjectID="_1382646186" r:id="rId11"/>
+          <o:OLEObject Type="Embed" ProgID="Visio.Drawing.11" ShapeID="_x0000_i1027" DrawAspect="Content" ObjectID="_1382682051" r:id="rId13"/>
         </w:object>
       </w:r>
     </w:p>
@@ -4182,13 +4226,7 @@
           <w:rPr>
             <w:rFonts w:ascii="Cambria Math" w:hAnsi="Cambria Math" w:cs="Times New Roman"/>
           </w:rPr>
-          <m:t xml:space="preserve"> ⋈</m:t>
-        </m:r>
-        <m:r>
-          <w:rPr>
-            <w:rFonts w:ascii="Cambria Math" w:hAnsi="Cambria Math" w:cs="Times New Roman"/>
-          </w:rPr>
-          <m:t xml:space="preserve"> </m:t>
+          <m:t xml:space="preserve"> ⋈ </m:t>
         </m:r>
         <m:sSub>
           <m:sSubPr>
@@ -4233,24 +4271,40 @@
         <w:rPr>
           <w:rFonts w:eastAsiaTheme="minorEastAsia" w:cs="Times New Roman"/>
         </w:rPr>
-        <w:t xml:space="preserve">  (không chắc)</w:t>
-      </w:r>
-    </w:p>
-    <w:p>
-      <w:pPr>
-        <w:rPr>
-          <w:rFonts w:cs="Times New Roman"/>
-        </w:rPr>
-      </w:pPr>
-      <w:r>
-        <w:rPr>
-          <w:rFonts w:cs="Times New Roman"/>
+        <w:t xml:space="preserve">  (</w:t>
+      </w:r>
+      <w:r>
+        <w:rPr>
+          <w:rFonts w:eastAsiaTheme="minorEastAsia" w:cs="Times New Roman"/>
+          <w:color w:val="FF0000"/>
+        </w:rPr>
+        <w:t>không chắc)</w:t>
+      </w:r>
+    </w:p>
+    <w:p>
+      <w:pPr>
+        <w:rPr>
+          <w:rFonts w:cs="Times New Roman"/>
+          <w:b/>
+          <w:sz w:val="28"/>
+          <w:szCs w:val="28"/>
+        </w:rPr>
+      </w:pPr>
+      <w:r>
+        <w:rPr>
+          <w:rFonts w:cs="Times New Roman"/>
+          <w:b/>
+          <w:sz w:val="28"/>
+          <w:szCs w:val="28"/>
         </w:rPr>
         <w:t>Bài tập 3:</w:t>
       </w:r>
       <w:r>
         <w:rPr>
           <w:rFonts w:cs="Times New Roman"/>
+          <w:b/>
+          <w:sz w:val="28"/>
+          <w:szCs w:val="28"/>
         </w:rPr>
         <w:t xml:space="preserve"> </w:t>
       </w:r>
@@ -4344,13 +4398,7 @@
                 <w:rPr>
                   <w:rFonts w:ascii="Cambria Math" w:hAnsi="Cambria Math" w:cs="Times New Roman"/>
                 </w:rPr>
-                <m:t>M</m:t>
-              </m:r>
-              <m:r>
-                <w:rPr>
-                  <w:rFonts w:ascii="Cambria Math" w:hAnsi="Cambria Math" w:cs="Times New Roman"/>
-                </w:rPr>
-                <m:t>Ã_KHOA</m:t>
+                <m:t>MÃ_KHOA</m:t>
               </m:r>
             </m:sub>
           </m:sSub>
@@ -4382,13 +4430,7 @@
                 <w:rPr>
                   <w:rFonts w:ascii="Cambria Math" w:hAnsi="Cambria Math" w:cs="Times New Roman"/>
                 </w:rPr>
-                <m:t>TÊ</m:t>
-              </m:r>
-              <m:r>
-                <w:rPr>
-                  <w:rFonts w:ascii="Cambria Math" w:hAnsi="Cambria Math" w:cs="Times New Roman"/>
-                </w:rPr>
-                <m:t>N_KHOA</m:t>
+                <m:t>TÊN_KHOA</m:t>
               </m:r>
               <m:sSup>
                 <m:sSupPr>
@@ -4499,31 +4541,7 @@
                 <w:rPr>
                   <w:rFonts w:ascii="Cambria Math" w:hAnsi="Cambria Math" w:cs="Times New Roman"/>
                 </w:rPr>
-                <m:t>MÃ</m:t>
-              </m:r>
-              <m:r>
-                <w:rPr>
-                  <w:rFonts w:ascii="Cambria Math" w:hAnsi="Cambria Math" w:cs="Times New Roman"/>
-                </w:rPr>
-                <m:t xml:space="preserve"> </m:t>
-              </m:r>
-              <m:r>
-                <w:rPr>
-                  <w:rFonts w:ascii="Cambria Math" w:hAnsi="Cambria Math" w:cs="Times New Roman"/>
-                </w:rPr>
-                <m:t>_SV,   TÊN</m:t>
-              </m:r>
-              <m:r>
-                <w:rPr>
-                  <w:rFonts w:ascii="Cambria Math" w:hAnsi="Cambria Math" w:cs="Times New Roman"/>
-                </w:rPr>
-                <m:t xml:space="preserve">  </m:t>
-              </m:r>
-              <m:r>
-                <w:rPr>
-                  <w:rFonts w:ascii="Cambria Math" w:hAnsi="Cambria Math" w:cs="Times New Roman"/>
-                </w:rPr>
-                <m:t>_SV</m:t>
+                <m:t>MÃ _SV,   TÊN  _SV</m:t>
               </m:r>
             </m:sub>
           </m:sSub>
@@ -4531,13 +4549,7 @@
             <w:rPr>
               <w:rFonts w:ascii="Cambria Math" w:hAnsi="Cambria Math" w:cs="Times New Roman"/>
             </w:rPr>
-            <m:t xml:space="preserve"> ( </m:t>
-          </m:r>
-          <m:r>
-            <w:rPr>
-              <w:rFonts w:ascii="Cambria Math" w:hAnsi="Cambria Math" w:cs="Times New Roman"/>
-            </w:rPr>
-            <m:t xml:space="preserve">SV </m:t>
+            <m:t xml:space="preserve"> ( SV </m:t>
           </m:r>
           <m:sSub>
             <m:sSubPr>
@@ -4569,13 +4581,7 @@
             <w:rPr>
               <w:rFonts w:ascii="Cambria Math" w:hAnsi="Cambria Math" w:cs="Times New Roman"/>
             </w:rPr>
-            <m:t xml:space="preserve"> MAKH </m:t>
-          </m:r>
-          <m:r>
-            <w:rPr>
-              <w:rFonts w:ascii="Cambria Math" w:hAnsi="Cambria Math" w:cs="Times New Roman"/>
-            </w:rPr>
-            <m:t>)</m:t>
+            <m:t xml:space="preserve"> MAKH )</m:t>
           </m:r>
         </m:oMath>
       </m:oMathPara>
@@ -4652,13 +4658,7 @@
                 <w:rPr>
                   <w:rFonts w:ascii="Cambria Math" w:hAnsi="Cambria Math" w:cs="Times New Roman"/>
                 </w:rPr>
-                <m:t>HK=2</m:t>
-              </m:r>
-              <m:r>
-                <w:rPr>
-                  <w:rFonts w:ascii="Cambria Math" w:hAnsi="Cambria Math" w:cs="Times New Roman"/>
-                </w:rPr>
-                <m:t xml:space="preserve"> ∧ NĂM</m:t>
+                <m:t>HK=2 ∧ NĂM</m:t>
               </m:r>
               <m:sSup>
                 <m:sSupPr>
@@ -4730,13 +4730,7 @@
             <w:rPr>
               <w:rFonts w:ascii="Cambria Math" w:hAnsi="Cambria Math" w:cs="Times New Roman"/>
             </w:rPr>
-            <m:t xml:space="preserve"> ( ĐKHỌC_KQ)</m:t>
-          </m:r>
-          <m:r>
-            <w:rPr>
-              <w:rFonts w:ascii="Cambria Math" w:hAnsi="Cambria Math" w:cs="Times New Roman"/>
-            </w:rPr>
-            <m:t xml:space="preserve"> )</m:t>
+            <m:t xml:space="preserve"> ( ĐKHỌC_KQ) )</m:t>
           </m:r>
         </m:oMath>
       </m:oMathPara>
@@ -4799,7 +4793,7 @@
         <w:pStyle w:val="ListParagraph"/>
         <w:numPr>
           <w:ilvl w:val="0"/>
-          <w:numId w:val="5"/>
+          <w:numId w:val="8"/>
         </w:numPr>
         <w:rPr>
           <w:rFonts w:eastAsiaTheme="minorEastAsia" w:cs="Times New Roman"/>
@@ -4809,16 +4803,16 @@
         <w:rPr>
           <w:rFonts w:eastAsiaTheme="minorEastAsia" w:cs="Times New Roman"/>
         </w:rPr>
-        <w:t>Xác định con đường truy xuất:</w:t>
-      </w:r>
-    </w:p>
-    <w:p>
-      <w:pPr>
-        <w:ind w:left="360"/>
-        <w:rPr>
-          <w:rFonts w:eastAsiaTheme="minorEastAsia" w:cs="Times New Roman"/>
-        </w:rPr>
-      </w:pPr>
+        <w:t xml:space="preserve">Chuỗi kết của câu truy vấn  </w:t>
+      </w:r>
+      <m:oMath>
+        <m:r>
+          <w:rPr>
+            <w:rFonts w:ascii="Cambria Math" w:eastAsiaTheme="minorEastAsia" w:hAnsi="Cambria Math" w:cs="Times New Roman"/>
+          </w:rPr>
+          <m:t>ĐKHỌC_KQ (MÃ_SV) ⋈SV(MÃ_SV, TÊN_SV)  ⋈KHOA (MÃ_KHOA)</m:t>
+        </m:r>
+      </m:oMath>
     </w:p>
     <w:p>
       <w:pPr>
@@ -4868,13 +4862,7 @@
             <w:rPr>
               <w:rFonts w:ascii="Cambria Math" w:hAnsi="Cambria Math" w:cs="Times New Roman"/>
             </w:rPr>
-            <m:t>DKHOC</m:t>
-          </m:r>
-          <m:r>
-            <w:rPr>
-              <w:rFonts w:ascii="Cambria Math" w:hAnsi="Cambria Math" w:cs="Times New Roman"/>
-            </w:rPr>
-            <m:t xml:space="preserve"> ← </m:t>
+            <m:t xml:space="preserve">DKHOC ← </m:t>
           </m:r>
           <m:sSub>
             <m:sSubPr>
@@ -4946,13 +4934,7 @@
                     <w:rPr>
                       <w:rFonts w:ascii="Cambria Math" w:hAnsi="Cambria Math" w:cs="Times New Roman"/>
                     </w:rPr>
-                    <m:t>M</m:t>
-                  </m:r>
-                  <m:r>
-                    <w:rPr>
-                      <w:rFonts w:ascii="Cambria Math" w:hAnsi="Cambria Math" w:cs="Times New Roman"/>
-                    </w:rPr>
-                    <m:t>H</m:t>
+                    <m:t>MH</m:t>
                   </m:r>
                 </m:sub>
               </m:sSub>
@@ -5093,13 +5075,7 @@
             <w:rPr>
               <w:rFonts w:ascii="Cambria Math" w:hAnsi="Cambria Math" w:cs="Times New Roman"/>
             </w:rPr>
-            <m:t>( ĐKHỌC_KQ)</m:t>
-          </m:r>
-          <m:r>
-            <w:rPr>
-              <w:rFonts w:ascii="Cambria Math" w:hAnsi="Cambria Math" w:cs="Times New Roman"/>
-            </w:rPr>
-            <m:t>))</m:t>
+            <m:t>( ĐKHỌC_KQ)))</m:t>
           </m:r>
         </m:oMath>
       </m:oMathPara>
@@ -5257,6 +5233,7 @@
             <w:rPr>
               <w:rFonts w:ascii="Cambria Math" w:hAnsi="Cambria Math" w:cs="Times New Roman"/>
             </w:rPr>
+            <w:lastRenderedPageBreak/>
             <m:t>MON_MAKH ←</m:t>
           </m:r>
           <m:sSub>
@@ -5381,7 +5358,1581 @@
     </w:p>
     <w:p>
       <w:pPr>
+        <w:pStyle w:val="ListParagraph"/>
+        <w:numPr>
+          <w:ilvl w:val="0"/>
+          <w:numId w:val="8"/>
+        </w:numPr>
+        <w:rPr>
+          <w:rFonts w:eastAsiaTheme="minorEastAsia" w:cs="Times New Roman"/>
+        </w:rPr>
+      </w:pPr>
+      <w:r>
+        <w:rPr>
+          <w:rFonts w:eastAsiaTheme="minorEastAsia" w:cs="Times New Roman"/>
+        </w:rPr>
+        <w:t xml:space="preserve">Chuỗi kết của truy vấn: </w:t>
+      </w:r>
+      <w:r>
+        <w:rPr>
+          <w:rFonts w:eastAsiaTheme="minorEastAsia" w:cs="Times New Roman"/>
+        </w:rPr>
+        <w:t xml:space="preserve">  </w:t>
+      </w:r>
+    </w:p>
+    <w:p>
+      <w:pPr>
         <w:ind w:left="360"/>
+        <w:rPr>
+          <w:rFonts w:eastAsiaTheme="minorEastAsia" w:cs="Times New Roman"/>
+        </w:rPr>
+      </w:pPr>
+      <m:oMathPara>
+        <m:oMathParaPr>
+          <m:jc m:val="left"/>
+        </m:oMathParaPr>
+        <m:oMath>
+          <m:r>
+            <w:rPr>
+              <w:rFonts w:ascii="Cambria Math" w:eastAsiaTheme="minorEastAsia" w:hAnsi="Cambria Math" w:cs="Times New Roman"/>
+            </w:rPr>
+            <m:t>M</m:t>
+          </m:r>
+          <m:r>
+            <w:rPr>
+              <w:rFonts w:ascii="Cambria Math" w:eastAsiaTheme="minorEastAsia" w:hAnsi="Cambria Math" w:cs="Times New Roman"/>
+            </w:rPr>
+            <m:t xml:space="preserve">ÔN </m:t>
+          </m:r>
+          <m:d>
+            <m:dPr>
+              <m:ctrlPr>
+                <w:rPr>
+                  <w:rFonts w:ascii="Cambria Math" w:eastAsiaTheme="minorEastAsia" w:hAnsi="Cambria Math" w:cs="Times New Roman"/>
+                  <w:i/>
+                </w:rPr>
+              </m:ctrlPr>
+            </m:dPr>
+            <m:e>
+              <m:r>
+                <w:rPr>
+                  <w:rFonts w:ascii="Cambria Math" w:eastAsiaTheme="minorEastAsia" w:hAnsi="Cambria Math" w:cs="Times New Roman"/>
+                </w:rPr>
+                <m:t>MÃ</m:t>
+              </m:r>
+              <m:r>
+                <w:rPr>
+                  <w:rFonts w:ascii="Cambria Math" w:eastAsiaTheme="minorEastAsia" w:hAnsi="Cambria Math" w:cs="Times New Roman"/>
+                </w:rPr>
+                <m:t>_MH,TÊN_MH</m:t>
+              </m:r>
+            </m:e>
+          </m:d>
+          <m:r>
+            <w:rPr>
+              <w:rFonts w:ascii="Cambria Math" w:eastAsiaTheme="minorEastAsia" w:hAnsi="Cambria Math" w:cs="Times New Roman"/>
+            </w:rPr>
+            <m:t>⋈</m:t>
+          </m:r>
+          <m:r>
+            <w:rPr>
+              <w:rFonts w:ascii="Cambria Math" w:eastAsiaTheme="minorEastAsia" w:hAnsi="Cambria Math" w:cs="Times New Roman"/>
+            </w:rPr>
+            <m:t>KHOA (MÃ_KHOA,TÊN_KHOA), ⋈</m:t>
+          </m:r>
+          <m:r>
+            <w:rPr>
+              <w:rFonts w:ascii="Cambria Math" w:eastAsiaTheme="minorEastAsia" w:hAnsi="Cambria Math" w:cs="Times New Roman"/>
+            </w:rPr>
+            <m:t xml:space="preserve">  </m:t>
+          </m:r>
+          <m:r>
+            <w:rPr>
+              <w:rFonts w:ascii="Cambria Math" w:eastAsiaTheme="minorEastAsia" w:hAnsi="Cambria Math" w:cs="Times New Roman"/>
+            </w:rPr>
+            <m:t>ĐKHỌC_KQ(MÃ_MH)</m:t>
+          </m:r>
+        </m:oMath>
+      </m:oMathPara>
+    </w:p>
+    <w:p>
+      <w:pPr>
+        <w:ind w:left="360"/>
+        <w:rPr>
+          <w:rFonts w:cs="Times New Roman"/>
+          <w:b/>
+          <w:i/>
+        </w:rPr>
+      </w:pPr>
+      <w:r>
+        <w:rPr>
+          <w:rFonts w:cs="Times New Roman"/>
+          <w:b/>
+          <w:i/>
+        </w:rPr>
+        <w:t>Chuyển đổi từ lược đồ cơ sở dữ liệu sang đồ thị quan hệ:</w:t>
+      </w:r>
+    </w:p>
+    <w:p>
+      <w:pPr>
+        <w:ind w:left="360"/>
+        <w:rPr>
+          <w:rFonts w:cs="Times New Roman"/>
+        </w:rPr>
+      </w:pPr>
+      <w:r>
+        <w:rPr>
+          <w:rFonts w:cs="Times New Roman"/>
+        </w:rPr>
+        <w:t xml:space="preserve">Tập quan hệ ban đầu: </w:t>
+      </w:r>
+    </w:p>
+    <w:p>
+      <w:pPr>
+        <w:ind w:left="360"/>
+        <w:rPr>
+          <w:rFonts w:cs="Times New Roman"/>
+        </w:rPr>
+      </w:pPr>
+      <w:r>
+        <w:rPr>
+          <w:rFonts w:cs="Times New Roman"/>
+        </w:rPr>
+        <w:t xml:space="preserve">C’ = </w:t>
+      </w:r>
+    </w:p>
+    <w:p>
+      <w:pPr>
+        <w:ind w:left="360"/>
+        <w:rPr>
+          <w:rFonts w:cs="Times New Roman"/>
+        </w:rPr>
+      </w:pPr>
+      <w:proofErr w:type="gramStart"/>
+      <w:r>
+        <w:rPr>
+          <w:rFonts w:cs="Times New Roman"/>
+        </w:rPr>
+        <w:t>{ &lt;</w:t>
+      </w:r>
+      <w:proofErr w:type="gramEnd"/>
+      <w:r>
+        <w:rPr>
+          <w:rFonts w:cs="Times New Roman"/>
+        </w:rPr>
+        <w:t xml:space="preserve"> </w:t>
+      </w:r>
+      <w:r>
+        <w:rPr>
+          <w:rFonts w:cs="Times New Roman"/>
+        </w:rPr>
+        <w:t xml:space="preserve">Q1: </w:t>
+      </w:r>
+      <w:r>
+        <w:rPr>
+          <w:rFonts w:cs="Times New Roman"/>
+        </w:rPr>
+        <w:t>SV (</w:t>
+      </w:r>
+      <w:r>
+        <w:rPr>
+          <w:rFonts w:cs="Times New Roman"/>
+          <w:u w:val="single"/>
+        </w:rPr>
+        <w:t>MÃ_SV</w:t>
+      </w:r>
+      <w:r>
+        <w:rPr>
+          <w:rFonts w:cs="Times New Roman"/>
+        </w:rPr>
+        <w:t xml:space="preserve">, TÊN_SV, …, MÃ_KHOA) F1 = { MÃ_SV </w:t>
+      </w:r>
+      <w:r>
+        <w:rPr>
+          <w:rFonts w:cs="Times New Roman"/>
+        </w:rPr>
+        <w:sym w:font="Wingdings" w:char="F0E0"/>
+      </w:r>
+      <w:r>
+        <w:rPr>
+          <w:rFonts w:cs="Times New Roman"/>
+        </w:rPr>
+        <w:t xml:space="preserve"> TÊN_SV, …, MÃ_KHOA }&gt;</w:t>
+      </w:r>
+    </w:p>
+    <w:p>
+      <w:pPr>
+        <w:ind w:left="360"/>
+        <w:rPr>
+          <w:rFonts w:cs="Times New Roman"/>
+        </w:rPr>
+      </w:pPr>
+      <w:r>
+        <w:rPr>
+          <w:rFonts w:cs="Times New Roman"/>
+        </w:rPr>
+        <w:t>&lt;</w:t>
+      </w:r>
+      <w:r>
+        <w:rPr>
+          <w:rFonts w:cs="Times New Roman"/>
+        </w:rPr>
+        <w:t xml:space="preserve">Q2: </w:t>
+      </w:r>
+      <w:r>
+        <w:rPr>
+          <w:rFonts w:cs="Times New Roman"/>
+        </w:rPr>
+        <w:t xml:space="preserve"> MÔN (</w:t>
+      </w:r>
+      <w:r>
+        <w:rPr>
+          <w:rFonts w:cs="Times New Roman"/>
+          <w:u w:val="single"/>
+        </w:rPr>
+        <w:t>MÃ_MH</w:t>
+      </w:r>
+      <w:r>
+        <w:rPr>
+          <w:rFonts w:cs="Times New Roman"/>
+        </w:rPr>
+        <w:t xml:space="preserve">, TÊN_MH, MÃ_KHOA) F2 = </w:t>
+      </w:r>
+      <w:proofErr w:type="gramStart"/>
+      <w:r>
+        <w:rPr>
+          <w:rFonts w:cs="Times New Roman"/>
+        </w:rPr>
+        <w:t>{</w:t>
+      </w:r>
+      <w:r>
+        <w:rPr>
+          <w:rFonts w:cs="Times New Roman"/>
+        </w:rPr>
+        <w:t xml:space="preserve"> </w:t>
+      </w:r>
+      <w:r>
+        <w:rPr>
+          <w:rFonts w:cs="Times New Roman"/>
+        </w:rPr>
+        <w:t>MÃ</w:t>
+      </w:r>
+      <w:proofErr w:type="gramEnd"/>
+      <w:r>
+        <w:rPr>
+          <w:rFonts w:cs="Times New Roman"/>
+        </w:rPr>
+        <w:t xml:space="preserve">_MH </w:t>
+      </w:r>
+      <w:r>
+        <w:rPr>
+          <w:rFonts w:cs="Times New Roman"/>
+        </w:rPr>
+        <w:sym w:font="Wingdings" w:char="F0E0"/>
+      </w:r>
+      <w:r>
+        <w:rPr>
+          <w:rFonts w:cs="Times New Roman"/>
+        </w:rPr>
+        <w:t>TÊN_MH, MÃ_KHOA } &gt;</w:t>
+      </w:r>
+    </w:p>
+    <w:p>
+      <w:pPr>
+        <w:ind w:left="360"/>
+        <w:rPr>
+          <w:rFonts w:cs="Times New Roman"/>
+        </w:rPr>
+      </w:pPr>
+      <w:proofErr w:type="gramStart"/>
+      <w:r>
+        <w:rPr>
+          <w:rFonts w:cs="Times New Roman"/>
+        </w:rPr>
+        <w:t xml:space="preserve">&lt; </w:t>
+      </w:r>
+      <w:r>
+        <w:rPr>
+          <w:rFonts w:cs="Times New Roman"/>
+        </w:rPr>
+        <w:t xml:space="preserve"> Q3</w:t>
+      </w:r>
+      <w:proofErr w:type="gramEnd"/>
+      <w:r>
+        <w:rPr>
+          <w:rFonts w:cs="Times New Roman"/>
+        </w:rPr>
+        <w:t xml:space="preserve">: </w:t>
+      </w:r>
+      <w:r>
+        <w:rPr>
+          <w:rFonts w:cs="Times New Roman"/>
+        </w:rPr>
+        <w:t>KHOA (</w:t>
+      </w:r>
+      <w:r>
+        <w:rPr>
+          <w:rFonts w:cs="Times New Roman"/>
+          <w:u w:val="single"/>
+        </w:rPr>
+        <w:t>MÃ_KHOA</w:t>
+      </w:r>
+      <w:r>
+        <w:rPr>
+          <w:rFonts w:cs="Times New Roman"/>
+        </w:rPr>
+        <w:t>, TÊN_KHOA) F3  = {</w:t>
+      </w:r>
+      <w:r>
+        <w:rPr>
+          <w:rFonts w:cs="Times New Roman"/>
+        </w:rPr>
+        <w:t xml:space="preserve"> </w:t>
+      </w:r>
+      <w:r>
+        <w:rPr>
+          <w:rFonts w:cs="Times New Roman"/>
+        </w:rPr>
+        <w:t xml:space="preserve">MÃ_KHOA </w:t>
+      </w:r>
+      <w:r>
+        <w:rPr>
+          <w:rFonts w:cs="Times New Roman"/>
+        </w:rPr>
+        <w:sym w:font="Wingdings" w:char="F0E0"/>
+      </w:r>
+      <w:r>
+        <w:rPr>
+          <w:rFonts w:cs="Times New Roman"/>
+        </w:rPr>
+        <w:t xml:space="preserve"> TÊN_KHOA</w:t>
+      </w:r>
+      <w:r>
+        <w:rPr>
+          <w:rFonts w:cs="Times New Roman"/>
+        </w:rPr>
+        <w:t xml:space="preserve"> }&gt;</w:t>
+      </w:r>
+    </w:p>
+    <w:p>
+      <w:pPr>
+        <w:ind w:left="360"/>
+        <w:rPr>
+          <w:rFonts w:cs="Times New Roman"/>
+        </w:rPr>
+      </w:pPr>
+      <w:r>
+        <w:rPr>
+          <w:rFonts w:cs="Times New Roman"/>
+        </w:rPr>
+        <w:t xml:space="preserve">&lt; </w:t>
+      </w:r>
+      <w:r>
+        <w:rPr>
+          <w:rFonts w:cs="Times New Roman"/>
+        </w:rPr>
+        <w:t xml:space="preserve">Q4: </w:t>
+      </w:r>
+      <w:r>
+        <w:rPr>
+          <w:rFonts w:cs="Times New Roman"/>
+        </w:rPr>
+        <w:t>ĐKHỌC_</w:t>
+      </w:r>
+      <w:proofErr w:type="gramStart"/>
+      <w:r>
+        <w:rPr>
+          <w:rFonts w:cs="Times New Roman"/>
+        </w:rPr>
+        <w:t>KQ(</w:t>
+      </w:r>
+      <w:proofErr w:type="gramEnd"/>
+      <w:r>
+        <w:rPr>
+          <w:rFonts w:cs="Times New Roman"/>
+          <w:u w:val="single"/>
+        </w:rPr>
+        <w:t>MÃ_SV, MÃ_MH, HK, NĂM</w:t>
+      </w:r>
+      <w:r>
+        <w:rPr>
+          <w:rFonts w:cs="Times New Roman"/>
+        </w:rPr>
+        <w:t>, ĐIỂM)</w:t>
+      </w:r>
+      <w:r>
+        <w:rPr>
+          <w:rFonts w:cs="Times New Roman"/>
+        </w:rPr>
+        <w:t xml:space="preserve"> F4 = { MÃ_SV, MÃ_MH, HK, NĂM </w:t>
+      </w:r>
+      <w:r>
+        <w:rPr>
+          <w:rFonts w:cs="Times New Roman"/>
+        </w:rPr>
+        <w:sym w:font="Wingdings" w:char="F0E0"/>
+      </w:r>
+      <w:r>
+        <w:rPr>
+          <w:rFonts w:cs="Times New Roman"/>
+        </w:rPr>
+        <w:t xml:space="preserve"> ĐIỂM }</w:t>
+      </w:r>
+      <w:r>
+        <w:rPr>
+          <w:rFonts w:cs="Times New Roman"/>
+        </w:rPr>
+        <w:t xml:space="preserve"> &gt;</w:t>
+      </w:r>
+      <w:r>
+        <w:rPr>
+          <w:rFonts w:cs="Times New Roman"/>
+        </w:rPr>
+        <w:t xml:space="preserve"> </w:t>
+      </w:r>
+    </w:p>
+    <w:p>
+      <w:pPr>
+        <w:ind w:left="360"/>
+        <w:rPr>
+          <w:i/>
+        </w:rPr>
+      </w:pPr>
+      <w:r>
+        <w:t>B</w:t>
+      </w:r>
+      <w:r>
+        <w:rPr>
+          <w:b/>
+          <w:i/>
+        </w:rPr>
+        <w:t xml:space="preserve">1: Biến p thành phân rã đồng nhất </w:t>
+      </w:r>
+    </w:p>
+    <w:p>
+      <w:pPr>
+        <w:pStyle w:val="ListParagraph"/>
+        <w:numPr>
+          <w:ilvl w:val="1"/>
+          <w:numId w:val="6"/>
+        </w:numPr>
+      </w:pPr>
+      <w:r>
+        <w:t>Không có vì không tồn tại các siêu khóa tương đương</w:t>
+      </w:r>
+    </w:p>
+    <w:p>
+      <w:pPr>
+        <w:pStyle w:val="ListParagraph"/>
+        <w:numPr>
+          <w:ilvl w:val="1"/>
+          <w:numId w:val="6"/>
+        </w:numPr>
+        <w:rPr>
+          <w:i/>
+        </w:rPr>
+      </w:pPr>
+      <w:r>
+        <w:t>Không cóvì không có quan hệ nào có nhiều khóa</w:t>
+      </w:r>
+    </w:p>
+    <w:p>
+      <w:pPr>
+        <w:ind w:left="360"/>
+        <w:rPr>
+          <w:b/>
+          <w:i/>
+        </w:rPr>
+      </w:pPr>
+      <w:r>
+        <w:rPr>
+          <w:b/>
+          <w:i/>
+        </w:rPr>
+        <w:t>B2: Tạo nút và quan hệ nút:</w:t>
+      </w:r>
+    </w:p>
+    <w:p>
+      <w:pPr>
+        <w:ind w:left="360" w:firstLine="360"/>
+      </w:pPr>
+      <w:proofErr w:type="gramStart"/>
+      <w:r>
+        <w:t>Với mỗi quan hệ, ta được các nút tương ứng là Ni.</w:t>
+      </w:r>
+      <w:proofErr w:type="gramEnd"/>
+      <w:r>
+        <w:t xml:space="preserve"> Ở đây tồn tại 4 nút</w:t>
+      </w:r>
+    </w:p>
+    <w:p>
+      <w:pPr>
+        <w:ind w:left="360" w:firstLine="360"/>
+      </w:pPr>
+      <w:r>
+        <w:object w:dxaOrig="8391" w:dyaOrig="3024">
+          <v:shape id="_x0000_i1028" type="#_x0000_t75" style="width:419.25pt;height:151.5pt" o:ole="">
+            <v:imagedata r:id="rId14" o:title=""/>
+          </v:shape>
+          <o:OLEObject Type="Embed" ProgID="Visio.Drawing.11" ShapeID="_x0000_i1028" DrawAspect="Content" ObjectID="_1382682052" r:id="rId15"/>
+        </w:object>
+      </w:r>
+    </w:p>
+    <w:p>
+      <w:pPr>
+        <w:ind w:left="360"/>
+        <w:rPr>
+          <w:b/>
+          <w:i/>
+        </w:rPr>
+      </w:pPr>
+      <w:r>
+        <w:rPr>
+          <w:b/>
+          <w:i/>
+        </w:rPr>
+        <w:t>B3: Tạo nút bản lề và quan hệ nút bản lề:</w:t>
+      </w:r>
+    </w:p>
+    <w:p>
+      <w:pPr>
+        <w:ind w:left="720"/>
+      </w:pPr>
+      <w:r>
+        <w:t xml:space="preserve">Ta xét từng cặp quan hệ mà </w:t>
+      </w:r>
+      <m:oMath>
+        <m:sSup>
+          <m:sSupPr>
+            <m:ctrlPr>
+              <w:rPr>
+                <w:rFonts w:ascii="Cambria Math" w:hAnsi="Cambria Math"/>
+                <w:i/>
+              </w:rPr>
+            </m:ctrlPr>
+          </m:sSupPr>
+          <m:e>
+            <m:r>
+              <w:rPr>
+                <w:rFonts w:ascii="Cambria Math" w:hAnsi="Cambria Math"/>
+              </w:rPr>
+              <m:t>Qi</m:t>
+            </m:r>
+          </m:e>
+          <m:sup>
+            <m:r>
+              <w:rPr>
+                <w:rFonts w:ascii="Cambria Math" w:hAnsi="Cambria Math"/>
+              </w:rPr>
+              <m:t>+</m:t>
+            </m:r>
+          </m:sup>
+        </m:sSup>
+        <m:r>
+          <w:rPr>
+            <w:rFonts w:ascii="Cambria Math" w:hAnsi="Cambria Math"/>
+          </w:rPr>
+          <m:t xml:space="preserve"> ∩ </m:t>
+        </m:r>
+        <m:sSup>
+          <m:sSupPr>
+            <m:ctrlPr>
+              <w:rPr>
+                <w:rFonts w:ascii="Cambria Math" w:hAnsi="Cambria Math"/>
+                <w:i/>
+              </w:rPr>
+            </m:ctrlPr>
+          </m:sSupPr>
+          <m:e>
+            <m:r>
+              <w:rPr>
+                <w:rFonts w:ascii="Cambria Math" w:hAnsi="Cambria Math"/>
+              </w:rPr>
+              <m:t>Qj</m:t>
+            </m:r>
+          </m:e>
+          <m:sup>
+            <m:r>
+              <w:rPr>
+                <w:rFonts w:ascii="Cambria Math" w:hAnsi="Cambria Math"/>
+              </w:rPr>
+              <m:t>+</m:t>
+            </m:r>
+          </m:sup>
+        </m:sSup>
+        <m:r>
+          <w:rPr>
+            <w:rFonts w:ascii="Cambria Math" w:hAnsi="Cambria Math"/>
+          </w:rPr>
+          <m:t xml:space="preserve">≠ ∅ </m:t>
+        </m:r>
+      </m:oMath>
+    </w:p>
+    <w:p>
+      <w:pPr>
+        <w:pStyle w:val="ListParagraph"/>
+        <w:numPr>
+          <w:ilvl w:val="1"/>
+          <w:numId w:val="8"/>
+        </w:numPr>
+      </w:pPr>
+      <w:r>
+        <w:lastRenderedPageBreak/>
+        <w:t>SV và MÔN</w:t>
+      </w:r>
+      <w:r>
+        <w:t xml:space="preserve">: </w:t>
+      </w:r>
+      <w:r>
+        <w:t>MÃ_KHOA</w:t>
+      </w:r>
+      <w:r>
+        <w:t xml:space="preserve">, khóa của </w:t>
+      </w:r>
+      <w:r>
+        <w:t>KHOA</w:t>
+      </w:r>
+    </w:p>
+    <w:p>
+      <w:pPr>
+        <w:pStyle w:val="ListParagraph"/>
+        <w:numPr>
+          <w:ilvl w:val="1"/>
+          <w:numId w:val="8"/>
+        </w:numPr>
+      </w:pPr>
+      <w:r>
+        <w:t>SV</w:t>
+      </w:r>
+      <w:r>
+        <w:t xml:space="preserve"> và </w:t>
+      </w:r>
+      <w:r>
+        <w:t>KHOA: MÃ_KHOA, khóa của KHOA</w:t>
+      </w:r>
+    </w:p>
+    <w:p>
+      <w:pPr>
+        <w:pStyle w:val="ListParagraph"/>
+        <w:numPr>
+          <w:ilvl w:val="1"/>
+          <w:numId w:val="8"/>
+        </w:numPr>
+      </w:pPr>
+      <w:r>
+        <w:t xml:space="preserve">SV và ĐKHỌC_KQ </w:t>
+      </w:r>
+      <w:r>
+        <w:t xml:space="preserve">: </w:t>
+      </w:r>
+      <w:r>
+        <w:t>MÃ_SV,khóa của SV</w:t>
+      </w:r>
+    </w:p>
+    <w:p>
+      <w:pPr>
+        <w:pStyle w:val="ListParagraph"/>
+        <w:numPr>
+          <w:ilvl w:val="1"/>
+          <w:numId w:val="8"/>
+        </w:numPr>
+      </w:pPr>
+      <w:r>
+        <w:t>MÔN và KHOA</w:t>
+      </w:r>
+      <w:r>
+        <w:t xml:space="preserve">:  </w:t>
+      </w:r>
+      <w:r>
+        <w:t>MÃ_KHOA, khóa của KHOA</w:t>
+      </w:r>
+    </w:p>
+    <w:p>
+      <w:pPr>
+        <w:pStyle w:val="ListParagraph"/>
+        <w:numPr>
+          <w:ilvl w:val="1"/>
+          <w:numId w:val="8"/>
+        </w:numPr>
+      </w:pPr>
+      <w:r>
+        <w:t>MÔN và ĐKHỌC_KQ: MÃ_MH, khóa của MÔN</w:t>
+      </w:r>
+    </w:p>
+    <w:p>
+      <w:pPr>
+        <w:pStyle w:val="ListParagraph"/>
+        <w:numPr>
+          <w:ilvl w:val="0"/>
+          <w:numId w:val="8"/>
+        </w:numPr>
+      </w:pPr>
+      <w:r>
+        <w:t>Không có nút bản lề nào được tạo</w:t>
+      </w:r>
+    </w:p>
+    <w:p>
+      <w:pPr>
+        <w:ind w:left="360"/>
+        <w:rPr>
+          <w:b/>
+          <w:i/>
+        </w:rPr>
+      </w:pPr>
+      <w:r>
+        <w:rPr>
+          <w:b/>
+          <w:i/>
+        </w:rPr>
+        <w:t>B4: Tạo cung</w:t>
+      </w:r>
+    </w:p>
+    <w:p>
+      <w:pPr>
+        <w:ind w:left="360"/>
+        <w:rPr>
+          <w:b/>
+        </w:rPr>
+      </w:pPr>
+      <w:r>
+        <w:rPr>
+          <w:b/>
+        </w:rPr>
+        <w:t xml:space="preserve">4.1 </w:t>
+      </w:r>
+    </w:p>
+    <w:tbl>
+      <w:tblPr>
+        <w:tblStyle w:val="TableGrid"/>
+        <w:tblW w:w="0" w:type="auto"/>
+        <w:tblInd w:w="360" w:type="dxa"/>
+        <w:tblLook w:val="04A0" w:firstRow="1" w:lastRow="0" w:firstColumn="1" w:lastColumn="0" w:noHBand="0" w:noVBand="1"/>
+      </w:tblPr>
+      <w:tblGrid>
+        <w:gridCol w:w="1831"/>
+        <w:gridCol w:w="1393"/>
+        <w:gridCol w:w="1460"/>
+        <w:gridCol w:w="1468"/>
+        <w:gridCol w:w="1853"/>
+        <w:gridCol w:w="1211"/>
+      </w:tblGrid>
+      <w:tr>
+        <w:tc>
+          <w:tcPr>
+            <w:tcW w:w="1831" w:type="dxa"/>
+          </w:tcPr>
+          <w:p/>
+        </w:tc>
+        <w:tc>
+          <w:tcPr>
+            <w:tcW w:w="1393" w:type="dxa"/>
+          </w:tcPr>
+          <w:p>
+            <w:r>
+              <w:t>PTH(Qi)</w:t>
+            </w:r>
+          </w:p>
+        </w:tc>
+        <w:tc>
+          <w:tcPr>
+            <w:tcW w:w="1460" w:type="dxa"/>
+          </w:tcPr>
+          <w:p>
+            <w:r>
+              <w:t>PTH_Thừa (Qi)</w:t>
+            </w:r>
+          </w:p>
+        </w:tc>
+        <w:tc>
+          <w:tcPr>
+            <w:tcW w:w="1468" w:type="dxa"/>
+          </w:tcPr>
+          <w:p>
+            <w:r>
+              <w:t>Lồng_khóa (Qi)</w:t>
+            </w:r>
+          </w:p>
+        </w:tc>
+        <w:tc>
+          <w:tcPr>
+            <w:tcW w:w="1853" w:type="dxa"/>
+          </w:tcPr>
+          <w:p>
+            <w:r>
+              <w:t>Lồng_khóa_thừa (Qi)</w:t>
+            </w:r>
+          </w:p>
+        </w:tc>
+        <w:tc>
+          <w:tcPr>
+            <w:tcW w:w="1211" w:type="dxa"/>
+          </w:tcPr>
+          <w:p>
+            <w:r>
+              <w:t>Cung</w:t>
+            </w:r>
+          </w:p>
+        </w:tc>
+      </w:tr>
+      <w:tr>
+        <w:tc>
+          <w:tcPr>
+            <w:tcW w:w="1831" w:type="dxa"/>
+          </w:tcPr>
+          <w:p>
+            <w:r>
+              <w:t>SV</w:t>
+            </w:r>
+          </w:p>
+        </w:tc>
+        <w:tc>
+          <w:tcPr>
+            <w:tcW w:w="1393" w:type="dxa"/>
+          </w:tcPr>
+          <w:p>
+            <w:pPr>
+              <w:jc w:val="center"/>
+            </w:pPr>
+            <w:r>
+              <w:t>KHOA</w:t>
+            </w:r>
+          </w:p>
+        </w:tc>
+        <w:tc>
+          <w:tcPr>
+            <w:tcW w:w="1460" w:type="dxa"/>
+          </w:tcPr>
+          <w:p>
+            <w:pPr>
+              <w:jc w:val="center"/>
+            </w:pPr>
+            <m:oMathPara>
+              <m:oMath>
+                <m:r>
+                  <w:rPr>
+                    <w:rFonts w:ascii="Cambria Math" w:hAnsi="Cambria Math"/>
+                  </w:rPr>
+                  <m:t>∅</m:t>
+                </m:r>
+              </m:oMath>
+            </m:oMathPara>
+          </w:p>
+        </w:tc>
+        <w:tc>
+          <w:tcPr>
+            <w:tcW w:w="1468" w:type="dxa"/>
+          </w:tcPr>
+          <w:p>
+            <w:pPr>
+              <w:jc w:val="center"/>
+            </w:pPr>
+            <m:oMathPara>
+              <m:oMath>
+                <m:r>
+                  <w:rPr>
+                    <w:rFonts w:ascii="Cambria Math" w:hAnsi="Cambria Math"/>
+                  </w:rPr>
+                  <m:t>∅</m:t>
+                </m:r>
+              </m:oMath>
+            </m:oMathPara>
+          </w:p>
+        </w:tc>
+        <w:tc>
+          <w:tcPr>
+            <w:tcW w:w="1853" w:type="dxa"/>
+          </w:tcPr>
+          <w:p>
+            <w:pPr>
+              <w:jc w:val="center"/>
+            </w:pPr>
+            <m:oMathPara>
+              <m:oMath>
+                <m:r>
+                  <w:rPr>
+                    <w:rFonts w:ascii="Cambria Math" w:hAnsi="Cambria Math"/>
+                  </w:rPr>
+                  <m:t>∅</m:t>
+                </m:r>
+              </m:oMath>
+            </m:oMathPara>
+          </w:p>
+        </w:tc>
+        <w:tc>
+          <w:tcPr>
+            <w:tcW w:w="1211" w:type="dxa"/>
+          </w:tcPr>
+          <w:p>
+            <w:pPr>
+              <w:jc w:val="center"/>
+            </w:pPr>
+            <w:r>
+              <w:t>KHOA</w:t>
+            </w:r>
+          </w:p>
+        </w:tc>
+      </w:tr>
+      <w:tr>
+        <w:tc>
+          <w:tcPr>
+            <w:tcW w:w="1831" w:type="dxa"/>
+          </w:tcPr>
+          <w:p>
+            <w:r>
+              <w:t>MÔN</w:t>
+            </w:r>
+          </w:p>
+        </w:tc>
+        <w:tc>
+          <w:tcPr>
+            <w:tcW w:w="1393" w:type="dxa"/>
+          </w:tcPr>
+          <w:p>
+            <w:pPr>
+              <w:jc w:val="center"/>
+            </w:pPr>
+            <w:r>
+              <w:t>KHOA</w:t>
+            </w:r>
+          </w:p>
+        </w:tc>
+        <w:tc>
+          <w:tcPr>
+            <w:tcW w:w="1460" w:type="dxa"/>
+          </w:tcPr>
+          <w:p>
+            <w:pPr>
+              <w:jc w:val="center"/>
+            </w:pPr>
+            <m:oMathPara>
+              <m:oMath>
+                <m:r>
+                  <w:rPr>
+                    <w:rFonts w:ascii="Cambria Math" w:hAnsi="Cambria Math"/>
+                  </w:rPr>
+                  <m:t>∅</m:t>
+                </m:r>
+              </m:oMath>
+            </m:oMathPara>
+          </w:p>
+        </w:tc>
+        <w:tc>
+          <w:tcPr>
+            <w:tcW w:w="1468" w:type="dxa"/>
+          </w:tcPr>
+          <w:p>
+            <w:pPr>
+              <w:jc w:val="center"/>
+            </w:pPr>
+            <w:r>
+              <w:t>bl</w:t>
+            </w:r>
+          </w:p>
+        </w:tc>
+        <w:tc>
+          <w:tcPr>
+            <w:tcW w:w="1853" w:type="dxa"/>
+          </w:tcPr>
+          <w:p>
+            <w:pPr>
+              <w:jc w:val="center"/>
+            </w:pPr>
+            <m:oMathPara>
+              <m:oMath>
+                <m:r>
+                  <w:rPr>
+                    <w:rFonts w:ascii="Cambria Math" w:hAnsi="Cambria Math"/>
+                  </w:rPr>
+                  <m:t>∅</m:t>
+                </m:r>
+              </m:oMath>
+            </m:oMathPara>
+          </w:p>
+        </w:tc>
+        <w:tc>
+          <w:tcPr>
+            <w:tcW w:w="1211" w:type="dxa"/>
+          </w:tcPr>
+          <w:p>
+            <w:pPr>
+              <w:jc w:val="center"/>
+            </w:pPr>
+            <w:r>
+              <w:t>KHOA</w:t>
+            </w:r>
+          </w:p>
+        </w:tc>
+      </w:tr>
+      <w:tr>
+        <w:tc>
+          <w:tcPr>
+            <w:tcW w:w="1831" w:type="dxa"/>
+          </w:tcPr>
+          <w:p>
+            <w:r>
+              <w:t>KHOA</w:t>
+            </w:r>
+          </w:p>
+        </w:tc>
+        <w:tc>
+          <w:tcPr>
+            <w:tcW w:w="1393" w:type="dxa"/>
+          </w:tcPr>
+          <w:p>
+            <w:pPr>
+              <w:jc w:val="center"/>
+            </w:pPr>
+            <m:oMathPara>
+              <m:oMath>
+                <m:r>
+                  <w:rPr>
+                    <w:rFonts w:ascii="Cambria Math" w:hAnsi="Cambria Math"/>
+                  </w:rPr>
+                  <m:t>∅</m:t>
+                </m:r>
+              </m:oMath>
+            </m:oMathPara>
+          </w:p>
+        </w:tc>
+        <w:tc>
+          <w:tcPr>
+            <w:tcW w:w="1460" w:type="dxa"/>
+          </w:tcPr>
+          <w:p>
+            <w:pPr>
+              <w:jc w:val="center"/>
+            </w:pPr>
+            <m:oMathPara>
+              <m:oMath>
+                <m:r>
+                  <w:rPr>
+                    <w:rFonts w:ascii="Cambria Math" w:hAnsi="Cambria Math"/>
+                  </w:rPr>
+                  <m:t>∅</m:t>
+                </m:r>
+              </m:oMath>
+            </m:oMathPara>
+          </w:p>
+        </w:tc>
+        <w:tc>
+          <w:tcPr>
+            <w:tcW w:w="1468" w:type="dxa"/>
+          </w:tcPr>
+          <w:p>
+            <w:pPr>
+              <w:jc w:val="center"/>
+            </w:pPr>
+            <m:oMathPara>
+              <m:oMath>
+                <m:r>
+                  <w:rPr>
+                    <w:rFonts w:ascii="Cambria Math" w:hAnsi="Cambria Math"/>
+                  </w:rPr>
+                  <m:t>∅</m:t>
+                </m:r>
+              </m:oMath>
+            </m:oMathPara>
+          </w:p>
+        </w:tc>
+        <w:tc>
+          <w:tcPr>
+            <w:tcW w:w="1853" w:type="dxa"/>
+          </w:tcPr>
+          <w:p>
+            <w:pPr>
+              <w:jc w:val="center"/>
+            </w:pPr>
+            <m:oMathPara>
+              <m:oMath>
+                <m:r>
+                  <w:rPr>
+                    <w:rFonts w:ascii="Cambria Math" w:hAnsi="Cambria Math"/>
+                  </w:rPr>
+                  <m:t>∅</m:t>
+                </m:r>
+              </m:oMath>
+            </m:oMathPara>
+          </w:p>
+        </w:tc>
+        <w:tc>
+          <w:tcPr>
+            <w:tcW w:w="1211" w:type="dxa"/>
+          </w:tcPr>
+          <w:p>
+            <w:pPr>
+              <w:jc w:val="center"/>
+            </w:pPr>
+            <m:oMathPara>
+              <m:oMath>
+                <m:r>
+                  <w:rPr>
+                    <w:rFonts w:ascii="Cambria Math" w:hAnsi="Cambria Math"/>
+                  </w:rPr>
+                  <m:t>∅</m:t>
+                </m:r>
+              </m:oMath>
+            </m:oMathPara>
+          </w:p>
+        </w:tc>
+      </w:tr>
+      <w:tr>
+        <w:tc>
+          <w:tcPr>
+            <w:tcW w:w="1831" w:type="dxa"/>
+          </w:tcPr>
+          <w:p>
+            <w:r>
+              <w:t>ĐKHỌC_KQ</w:t>
+            </w:r>
+          </w:p>
+        </w:tc>
+        <w:tc>
+          <w:tcPr>
+            <w:tcW w:w="1393" w:type="dxa"/>
+          </w:tcPr>
+          <w:p>
+            <w:pPr>
+              <w:jc w:val="center"/>
+            </w:pPr>
+            <w:r>
+              <w:t>SV, MÔN</w:t>
+            </w:r>
+          </w:p>
+        </w:tc>
+        <w:tc>
+          <w:tcPr>
+            <w:tcW w:w="1460" w:type="dxa"/>
+          </w:tcPr>
+          <w:p>
+            <w:pPr>
+              <w:jc w:val="center"/>
+            </w:pPr>
+            <m:oMathPara>
+              <m:oMath>
+                <m:r>
+                  <w:rPr>
+                    <w:rFonts w:ascii="Cambria Math" w:hAnsi="Cambria Math"/>
+                  </w:rPr>
+                  <m:t>∅</m:t>
+                </m:r>
+              </m:oMath>
+            </m:oMathPara>
+          </w:p>
+        </w:tc>
+        <w:tc>
+          <w:tcPr>
+            <w:tcW w:w="1468" w:type="dxa"/>
+          </w:tcPr>
+          <w:p>
+            <w:pPr>
+              <w:jc w:val="center"/>
+            </w:pPr>
+            <w:r>
+              <w:t>SV, MÔN</w:t>
+            </w:r>
+          </w:p>
+        </w:tc>
+        <w:tc>
+          <w:tcPr>
+            <w:tcW w:w="1853" w:type="dxa"/>
+          </w:tcPr>
+          <w:p>
+            <w:pPr>
+              <w:jc w:val="center"/>
+            </w:pPr>
+            <m:oMathPara>
+              <m:oMath>
+                <m:r>
+                  <w:rPr>
+                    <w:rFonts w:ascii="Cambria Math" w:hAnsi="Cambria Math"/>
+                  </w:rPr>
+                  <m:t>∅</m:t>
+                </m:r>
+              </m:oMath>
+            </m:oMathPara>
+          </w:p>
+        </w:tc>
+        <w:tc>
+          <w:tcPr>
+            <w:tcW w:w="1211" w:type="dxa"/>
+          </w:tcPr>
+          <w:p>
+            <w:pPr>
+              <w:jc w:val="center"/>
+            </w:pPr>
+            <w:r>
+              <w:t>SV, MÔN</w:t>
+            </w:r>
+          </w:p>
+        </w:tc>
+      </w:tr>
+      <w:tr>
+        <w:tc>
+          <w:tcPr>
+            <w:tcW w:w="1831" w:type="dxa"/>
+          </w:tcPr>
+          <w:p/>
+        </w:tc>
+        <w:tc>
+          <w:tcPr>
+            <w:tcW w:w="1393" w:type="dxa"/>
+          </w:tcPr>
+          <w:p>
+            <w:pPr>
+              <w:jc w:val="center"/>
+            </w:pPr>
+            <m:oMathPara>
+              <m:oMath>
+                <m:r>
+                  <w:rPr>
+                    <w:rFonts w:ascii="Cambria Math" w:hAnsi="Cambria Math"/>
+                  </w:rPr>
+                  <m:t>∅</m:t>
+                </m:r>
+              </m:oMath>
+            </m:oMathPara>
+          </w:p>
+        </w:tc>
+        <w:tc>
+          <w:tcPr>
+            <w:tcW w:w="1460" w:type="dxa"/>
+          </w:tcPr>
+          <w:p>
+            <w:pPr>
+              <w:jc w:val="center"/>
+            </w:pPr>
+            <m:oMathPara>
+              <m:oMath>
+                <m:r>
+                  <w:rPr>
+                    <w:rFonts w:ascii="Cambria Math" w:hAnsi="Cambria Math"/>
+                  </w:rPr>
+                  <m:t>∅</m:t>
+                </m:r>
+              </m:oMath>
+            </m:oMathPara>
+          </w:p>
+        </w:tc>
+        <w:tc>
+          <w:tcPr>
+            <w:tcW w:w="1468" w:type="dxa"/>
+          </w:tcPr>
+          <w:p>
+            <w:pPr>
+              <w:jc w:val="center"/>
+            </w:pPr>
+            <m:oMathPara>
+              <m:oMath>
+                <m:r>
+                  <w:rPr>
+                    <w:rFonts w:ascii="Cambria Math" w:hAnsi="Cambria Math"/>
+                  </w:rPr>
+                  <m:t>∅</m:t>
+                </m:r>
+              </m:oMath>
+            </m:oMathPara>
+          </w:p>
+        </w:tc>
+        <w:tc>
+          <w:tcPr>
+            <w:tcW w:w="1853" w:type="dxa"/>
+          </w:tcPr>
+          <w:p>
+            <w:pPr>
+              <w:jc w:val="center"/>
+            </w:pPr>
+            <m:oMathPara>
+              <m:oMath>
+                <m:r>
+                  <w:rPr>
+                    <w:rFonts w:ascii="Cambria Math" w:hAnsi="Cambria Math"/>
+                  </w:rPr>
+                  <m:t>∅</m:t>
+                </m:r>
+              </m:oMath>
+            </m:oMathPara>
+          </w:p>
+        </w:tc>
+        <w:tc>
+          <w:tcPr>
+            <w:tcW w:w="1211" w:type="dxa"/>
+          </w:tcPr>
+          <w:p>
+            <w:pPr>
+              <w:jc w:val="center"/>
+            </w:pPr>
+            <m:oMathPara>
+              <m:oMath>
+                <m:r>
+                  <w:rPr>
+                    <w:rFonts w:ascii="Cambria Math" w:hAnsi="Cambria Math"/>
+                  </w:rPr>
+                  <m:t>∅</m:t>
+                </m:r>
+              </m:oMath>
+            </m:oMathPara>
+          </w:p>
+        </w:tc>
+      </w:tr>
+    </w:tbl>
+    <w:p>
+      <w:pPr>
+        <w:ind w:left="360"/>
+      </w:pPr>
+    </w:p>
+    <w:p>
+      <w:pPr>
+        <w:ind w:left="360"/>
+      </w:pPr>
+      <w:r>
+        <w:t>Các quan hệ cung:</w:t>
+      </w:r>
+    </w:p>
+    <w:p>
+      <w:pPr>
+        <w:pStyle w:val="ListParagraph"/>
+        <w:numPr>
+          <w:ilvl w:val="0"/>
+          <w:numId w:val="11"/>
+        </w:numPr>
+      </w:pPr>
+      <w:r>
+        <w:t xml:space="preserve">Cung </w:t>
+      </w:r>
+      <w:r>
+        <w:t>SV_KHOA</w:t>
+      </w:r>
+      <w:r>
+        <w:t xml:space="preserve">: </w:t>
+      </w:r>
+      <w:r>
+        <w:t xml:space="preserve"> </w:t>
+      </w:r>
+      <w:r>
+        <w:rPr>
+          <w:u w:val="single"/>
+        </w:rPr>
+        <w:t>MÃ_SV</w:t>
+      </w:r>
+      <w:r>
+        <w:t>, MÃ_KHOA</w:t>
+      </w:r>
+    </w:p>
+    <w:p>
+      <w:pPr>
+        <w:pStyle w:val="ListParagraph"/>
+        <w:numPr>
+          <w:ilvl w:val="0"/>
+          <w:numId w:val="11"/>
+        </w:numPr>
+      </w:pPr>
+      <w:r>
+        <w:t xml:space="preserve">Cung </w:t>
+      </w:r>
+      <w:r>
+        <w:t xml:space="preserve">MÔN_KHOA: </w:t>
+      </w:r>
+      <w:r>
+        <w:rPr>
+          <w:u w:val="single"/>
+        </w:rPr>
+        <w:t>MÃ_MH</w:t>
+      </w:r>
+      <w:r>
+        <w:t>, MÃ_KHOA</w:t>
+      </w:r>
+    </w:p>
+    <w:p>
+      <w:pPr>
+        <w:pStyle w:val="ListParagraph"/>
+        <w:numPr>
+          <w:ilvl w:val="0"/>
+          <w:numId w:val="11"/>
+        </w:numPr>
+        <w:rPr>
+          <w:u w:val="single"/>
+        </w:rPr>
+      </w:pPr>
+      <w:r>
+        <w:t>Cung</w:t>
+      </w:r>
+      <w:r>
+        <w:t xml:space="preserve"> ĐKHỌC_KQ_SV: </w:t>
+      </w:r>
+      <w:r>
+        <w:rPr>
+          <w:u w:val="single"/>
+        </w:rPr>
+        <w:t>MÃ_SV, MÃ_MH, HK, NĂM</w:t>
+      </w:r>
+    </w:p>
+    <w:p>
+      <w:pPr>
+        <w:pStyle w:val="ListParagraph"/>
+        <w:numPr>
+          <w:ilvl w:val="0"/>
+          <w:numId w:val="11"/>
+        </w:numPr>
+        <w:rPr>
+          <w:u w:val="single"/>
+        </w:rPr>
+      </w:pPr>
+      <w:r>
+        <w:t xml:space="preserve">Cung </w:t>
+      </w:r>
+      <w:r>
+        <w:t xml:space="preserve">ĐKHỌC_KQ_MÔN: </w:t>
+      </w:r>
+      <w:r>
+        <w:rPr>
+          <w:u w:val="single"/>
+        </w:rPr>
+        <w:t>MÃ_SV, MÃ_MH, HK, NĂM</w:t>
+      </w:r>
+    </w:p>
+    <w:p>
+      <w:r>
+        <w:t xml:space="preserve">Ta được </w:t>
+      </w:r>
+      <w:proofErr w:type="gramStart"/>
+      <w:r>
+        <w:t>sơ</w:t>
+      </w:r>
+      <w:proofErr w:type="gramEnd"/>
+      <w:r>
+        <w:t xml:space="preserve"> đồ dưới đây:</w:t>
+      </w:r>
+    </w:p>
+    <w:p>
+      <w:pPr>
+        <w:ind w:left="360"/>
+      </w:pPr>
+      <w:r>
+        <w:object w:dxaOrig="12675" w:dyaOrig="4764">
+          <v:shape id="_x0000_i1029" type="#_x0000_t75" style="width:468pt;height:175.5pt" o:ole="">
+            <v:imagedata r:id="rId16" o:title=""/>
+          </v:shape>
+          <o:OLEObject Type="Embed" ProgID="Visio.Drawing.11" ShapeID="_x0000_i1029" DrawAspect="Content" ObjectID="_1382682053" r:id="rId17"/>
+        </w:object>
+      </w:r>
+    </w:p>
+    <w:p>
+      <w:pPr>
+        <w:ind w:left="360"/>
+        <w:rPr>
+          <w:b/>
+          <w:i/>
+        </w:rPr>
+      </w:pPr>
+      <w:r>
+        <w:rPr>
+          <w:b/>
+          <w:i/>
+        </w:rPr>
+        <w:t>B5: Hủy những nút bản lề thừa</w:t>
+      </w:r>
+    </w:p>
+    <w:p>
+      <w:pPr>
+        <w:ind w:left="360" w:firstLine="360"/>
+      </w:pPr>
+      <w:r>
+        <w:t>Không có nút bản lề thừa</w:t>
+      </w:r>
+    </w:p>
+    <w:p>
+      <w:pPr>
+        <w:ind w:left="360"/>
+        <w:rPr>
+          <w:b/>
+          <w:i/>
+        </w:rPr>
+      </w:pPr>
+      <w:r>
+        <w:rPr>
+          <w:b/>
+          <w:i/>
+        </w:rPr>
+        <w:lastRenderedPageBreak/>
+        <w:t>B6: Mịn hóa các quan hệ nút:</w:t>
+      </w:r>
+    </w:p>
+    <w:p>
+      <w:pPr>
+        <w:ind w:left="360" w:firstLine="360"/>
+      </w:pPr>
+      <w:r>
+        <w:t>Xóa khỏi SV: MÃ_KHOA do là khóa của quan hệ KHOA, và không phải là khóa của SV</w:t>
+      </w:r>
+    </w:p>
+    <w:p>
+      <w:pPr>
+        <w:ind w:left="360" w:firstLine="360"/>
+      </w:pPr>
+      <w:r>
+        <w:t>Xóa khỏi MÔN: MÃ_KHOA do là khóa của quan hệ KHOA, và không phải là khóa của MÔN</w:t>
+      </w:r>
+    </w:p>
+    <w:p>
+      <w:pPr>
+        <w:ind w:left="360"/>
+      </w:pPr>
+      <w:r>
+        <w:object w:dxaOrig="12675" w:dyaOrig="4764">
+          <v:shape id="_x0000_i1030" type="#_x0000_t75" style="width:468pt;height:175.5pt" o:ole="">
+            <v:imagedata r:id="rId18" o:title=""/>
+          </v:shape>
+          <o:OLEObject Type="Embed" ProgID="Visio.Drawing.11" ShapeID="_x0000_i1030" DrawAspect="Content" ObjectID="_1382682054" r:id="rId19"/>
+        </w:object>
+      </w:r>
+    </w:p>
+    <w:p>
+      <w:pPr>
+        <w:ind w:left="360"/>
+        <w:rPr>
+          <w:b/>
+          <w:i/>
+        </w:rPr>
+      </w:pPr>
+      <w:r>
+        <w:rPr>
+          <w:b/>
+          <w:i/>
+        </w:rPr>
+        <w:t>B7: Tạo cung vô hướng</w:t>
+      </w:r>
+    </w:p>
+    <w:p>
+      <w:pPr>
+        <w:ind w:left="360"/>
+      </w:pPr>
+      <w:r>
+        <w:t>Không có cung vô hướng</w:t>
+      </w:r>
+    </w:p>
+    <w:p>
+      <w:pPr>
+        <w:ind w:left="360"/>
+      </w:pPr>
+      <w:r>
+        <w:t xml:space="preserve">Kết luận: đồ thị quan hệ cuối cùng là: </w:t>
+      </w:r>
+    </w:p>
+    <w:p>
+      <w:pPr>
+        <w:ind w:left="360"/>
+      </w:pPr>
+      <w:r>
+        <w:object w:dxaOrig="12675" w:dyaOrig="4764">
+          <v:shape id="_x0000_i1031" type="#_x0000_t75" style="width:468pt;height:175.5pt" o:ole="">
+            <v:imagedata r:id="rId20" o:title=""/>
+          </v:shape>
+          <o:OLEObject Type="Embed" ProgID="Visio.Drawing.11" ShapeID="_x0000_i1031" DrawAspect="Content" ObjectID="_1382682055" r:id="rId21"/>
+        </w:object>
+      </w:r>
+    </w:p>
+    <w:p>
+      <w:pPr>
         <w:rPr>
           <w:rFonts w:cs="Times New Roman"/>
         </w:rPr>
@@ -5389,7 +6940,7 @@
     </w:p>
     <w:sectPr>
       <w:pgSz w:w="12240" w:h="15840"/>
-      <w:pgMar w:top="1440" w:right="1440" w:bottom="1440" w:left="1440" w:header="720" w:footer="720" w:gutter="0"/>
+      <w:pgMar w:top="1440" w:right="810" w:bottom="1440" w:left="1440" w:header="720" w:footer="720" w:gutter="0"/>
       <w:cols w:space="720"/>
       <w:docGrid w:linePitch="360"/>
     </w:sectPr>
@@ -6032,7 +7583,7 @@
   <w:abstractNum w:abstractNumId="6">
     <w:nsid w:val="488E3FCA"/>
     <w:multiLevelType w:val="multilevel"/>
-    <w:tmpl w:val="F1620082"/>
+    <w:tmpl w:val="7E06508E"/>
     <w:lvl w:ilvl="0">
       <w:start w:val="1"/>
       <w:numFmt w:val="decimal"/>
@@ -6055,6 +7606,7 @@
       </w:pPr>
       <w:rPr>
         <w:rFonts w:hint="default"/>
+        <w:i w:val="0"/>
       </w:rPr>
     </w:lvl>
     <w:lvl w:ilvl="2">

</xml_diff>